<commit_message>
All posilble locations now exist with there choices as well
</commit_message>
<xml_diff>
--- a/Eigen spel/Alle_Locaties.docx
+++ b/Eigen spel/Alle_Locaties.docx
@@ -58,21 +58,25 @@
           <w:numId w:val="1"/>
         </w:numPr>
       </w:pPr>
+      <w:proofErr w:type="spellStart"/>
       <w:r>
         <w:t>Kichten</w:t>
       </w:r>
-    </w:p>
-    <w:p>
-      <w:pPr>
-        <w:pStyle w:val="Lijstalinea"/>
-        <w:numPr>
-          <w:ilvl w:val="0"/>
-          <w:numId w:val="1"/>
-        </w:numPr>
-      </w:pPr>
+      <w:proofErr w:type="spellEnd"/>
+    </w:p>
+    <w:p>
+      <w:pPr>
+        <w:pStyle w:val="Lijstalinea"/>
+        <w:numPr>
+          <w:ilvl w:val="0"/>
+          <w:numId w:val="1"/>
+        </w:numPr>
+      </w:pPr>
+      <w:proofErr w:type="spellStart"/>
       <w:r>
         <w:t>Outside</w:t>
       </w:r>
+      <w:proofErr w:type="spellEnd"/>
     </w:p>
     <w:p>
       <w:pPr>
@@ -94,57 +98,144 @@
           <w:numId w:val="1"/>
         </w:numPr>
       </w:pPr>
-      <w:r>
-        <w:t>Outside the wood store</w:t>
-      </w:r>
-    </w:p>
-    <w:p>
-      <w:pPr>
-        <w:pStyle w:val="Lijstalinea"/>
-        <w:numPr>
-          <w:ilvl w:val="0"/>
-          <w:numId w:val="1"/>
-        </w:numPr>
-      </w:pPr>
-      <w:r>
-        <w:t>Inside the wood store</w:t>
-      </w:r>
-    </w:p>
-    <w:p>
-      <w:pPr>
-        <w:pStyle w:val="Lijstalinea"/>
-        <w:numPr>
-          <w:ilvl w:val="0"/>
-          <w:numId w:val="1"/>
-        </w:numPr>
-      </w:pPr>
-      <w:r>
-        <w:t>Outside the electro store</w:t>
-      </w:r>
-    </w:p>
-    <w:p>
-      <w:pPr>
-        <w:pStyle w:val="Lijstalinea"/>
-        <w:numPr>
-          <w:ilvl w:val="0"/>
-          <w:numId w:val="1"/>
-        </w:numPr>
-      </w:pPr>
-      <w:r>
-        <w:t>Inside the electro store</w:t>
-      </w:r>
-    </w:p>
-    <w:p>
-      <w:pPr>
-        <w:pStyle w:val="Lijstalinea"/>
-        <w:numPr>
-          <w:ilvl w:val="0"/>
-          <w:numId w:val="1"/>
-        </w:numPr>
-      </w:pPr>
-      <w:r>
-        <w:t>The sand path</w:t>
-      </w:r>
+      <w:proofErr w:type="spellStart"/>
+      <w:r>
+        <w:t>Outside</w:t>
+      </w:r>
+      <w:proofErr w:type="spellEnd"/>
+      <w:r>
+        <w:t xml:space="preserve"> </w:t>
+      </w:r>
+      <w:proofErr w:type="spellStart"/>
+      <w:r>
+        <w:t>the</w:t>
+      </w:r>
+      <w:proofErr w:type="spellEnd"/>
+      <w:r>
+        <w:t xml:space="preserve"> </w:t>
+      </w:r>
+      <w:proofErr w:type="spellStart"/>
+      <w:r>
+        <w:t>wood</w:t>
+      </w:r>
+      <w:proofErr w:type="spellEnd"/>
+      <w:r>
+        <w:t xml:space="preserve"> store</w:t>
+      </w:r>
+    </w:p>
+    <w:p>
+      <w:pPr>
+        <w:pStyle w:val="Lijstalinea"/>
+        <w:numPr>
+          <w:ilvl w:val="0"/>
+          <w:numId w:val="1"/>
+        </w:numPr>
+      </w:pPr>
+      <w:r>
+        <w:t xml:space="preserve">Inside </w:t>
+      </w:r>
+      <w:proofErr w:type="spellStart"/>
+      <w:r>
+        <w:t>the</w:t>
+      </w:r>
+      <w:proofErr w:type="spellEnd"/>
+      <w:r>
+        <w:t xml:space="preserve"> </w:t>
+      </w:r>
+      <w:proofErr w:type="spellStart"/>
+      <w:r>
+        <w:t>wood</w:t>
+      </w:r>
+      <w:proofErr w:type="spellEnd"/>
+      <w:r>
+        <w:t xml:space="preserve"> store</w:t>
+      </w:r>
+    </w:p>
+    <w:p>
+      <w:pPr>
+        <w:pStyle w:val="Lijstalinea"/>
+        <w:numPr>
+          <w:ilvl w:val="0"/>
+          <w:numId w:val="1"/>
+        </w:numPr>
+      </w:pPr>
+      <w:proofErr w:type="spellStart"/>
+      <w:r>
+        <w:t>Outside</w:t>
+      </w:r>
+      <w:proofErr w:type="spellEnd"/>
+      <w:r>
+        <w:t xml:space="preserve"> </w:t>
+      </w:r>
+      <w:proofErr w:type="spellStart"/>
+      <w:r>
+        <w:t>the</w:t>
+      </w:r>
+      <w:proofErr w:type="spellEnd"/>
+      <w:r>
+        <w:t xml:space="preserve"> </w:t>
+      </w:r>
+      <w:proofErr w:type="spellStart"/>
+      <w:r>
+        <w:t>electro</w:t>
+      </w:r>
+      <w:proofErr w:type="spellEnd"/>
+      <w:r>
+        <w:t xml:space="preserve"> store</w:t>
+      </w:r>
+    </w:p>
+    <w:p>
+      <w:pPr>
+        <w:pStyle w:val="Lijstalinea"/>
+        <w:numPr>
+          <w:ilvl w:val="0"/>
+          <w:numId w:val="1"/>
+        </w:numPr>
+      </w:pPr>
+      <w:r>
+        <w:t xml:space="preserve">Inside </w:t>
+      </w:r>
+      <w:proofErr w:type="spellStart"/>
+      <w:r>
+        <w:t>the</w:t>
+      </w:r>
+      <w:proofErr w:type="spellEnd"/>
+      <w:r>
+        <w:t xml:space="preserve"> </w:t>
+      </w:r>
+      <w:proofErr w:type="spellStart"/>
+      <w:r>
+        <w:t>electro</w:t>
+      </w:r>
+      <w:proofErr w:type="spellEnd"/>
+      <w:r>
+        <w:t xml:space="preserve"> store</w:t>
+      </w:r>
+    </w:p>
+    <w:p>
+      <w:pPr>
+        <w:pStyle w:val="Lijstalinea"/>
+        <w:numPr>
+          <w:ilvl w:val="0"/>
+          <w:numId w:val="1"/>
+        </w:numPr>
+      </w:pPr>
+      <w:r>
+        <w:t xml:space="preserve">The </w:t>
+      </w:r>
+      <w:proofErr w:type="spellStart"/>
+      <w:r>
+        <w:t>sand</w:t>
+      </w:r>
+      <w:proofErr w:type="spellEnd"/>
+      <w:r>
+        <w:t xml:space="preserve"> </w:t>
+      </w:r>
+      <w:proofErr w:type="spellStart"/>
+      <w:r>
+        <w:t>path</w:t>
+      </w:r>
+      <w:proofErr w:type="spellEnd"/>
     </w:p>
     <w:p>
       <w:pPr>
@@ -190,8 +281,21 @@
           <w:numId w:val="1"/>
         </w:numPr>
       </w:pPr>
-      <w:r>
-        <w:t xml:space="preserve">Near the bridge </w:t>
+      <w:proofErr w:type="spellStart"/>
+      <w:r>
+        <w:t>Near</w:t>
+      </w:r>
+      <w:proofErr w:type="spellEnd"/>
+      <w:r>
+        <w:t xml:space="preserve"> </w:t>
+      </w:r>
+      <w:proofErr w:type="spellStart"/>
+      <w:r>
+        <w:t>the</w:t>
+      </w:r>
+      <w:proofErr w:type="spellEnd"/>
+      <w:r>
+        <w:t xml:space="preserve"> bridge </w:t>
       </w:r>
     </w:p>
     <w:p>
@@ -247,56 +351,140 @@
           <w:numId w:val="1"/>
         </w:numPr>
       </w:pPr>
-      <w:r>
-        <w:t>Outside the metal store</w:t>
-      </w:r>
-    </w:p>
-    <w:p>
-      <w:pPr>
-        <w:pStyle w:val="Lijstalinea"/>
-        <w:numPr>
-          <w:ilvl w:val="0"/>
-          <w:numId w:val="1"/>
-        </w:numPr>
-      </w:pPr>
-      <w:r>
-        <w:t>Inside the metal store</w:t>
-      </w:r>
-    </w:p>
-    <w:p>
-      <w:pPr>
-        <w:pStyle w:val="Lijstalinea"/>
-        <w:numPr>
-          <w:ilvl w:val="0"/>
-          <w:numId w:val="1"/>
-        </w:numPr>
-      </w:pPr>
-      <w:r>
-        <w:t>Paddle (Inside the woodstore)</w:t>
-      </w:r>
-    </w:p>
-    <w:p>
-      <w:pPr>
-        <w:pStyle w:val="Lijstalinea"/>
-        <w:numPr>
-          <w:ilvl w:val="0"/>
-          <w:numId w:val="1"/>
-        </w:numPr>
-      </w:pPr>
-      <w:r>
-        <w:t>BaseballBat (Inside the woodstore)</w:t>
-      </w:r>
-    </w:p>
-    <w:p>
-      <w:pPr>
-        <w:pStyle w:val="Lijstalinea"/>
-        <w:numPr>
-          <w:ilvl w:val="0"/>
-          <w:numId w:val="1"/>
-        </w:numPr>
-      </w:pPr>
-      <w:r>
-        <w:t>Axe (Inside the woodstore)</w:t>
+      <w:proofErr w:type="spellStart"/>
+      <w:r>
+        <w:t>Outside</w:t>
+      </w:r>
+      <w:proofErr w:type="spellEnd"/>
+      <w:r>
+        <w:t xml:space="preserve"> </w:t>
+      </w:r>
+      <w:proofErr w:type="spellStart"/>
+      <w:r>
+        <w:t>the</w:t>
+      </w:r>
+      <w:proofErr w:type="spellEnd"/>
+      <w:r>
+        <w:t xml:space="preserve"> metal store</w:t>
+      </w:r>
+    </w:p>
+    <w:p>
+      <w:pPr>
+        <w:pStyle w:val="Lijstalinea"/>
+        <w:numPr>
+          <w:ilvl w:val="0"/>
+          <w:numId w:val="1"/>
+        </w:numPr>
+      </w:pPr>
+      <w:r>
+        <w:t xml:space="preserve">Inside </w:t>
+      </w:r>
+      <w:proofErr w:type="spellStart"/>
+      <w:r>
+        <w:t>the</w:t>
+      </w:r>
+      <w:proofErr w:type="spellEnd"/>
+      <w:r>
+        <w:t xml:space="preserve"> metal store</w:t>
+      </w:r>
+    </w:p>
+    <w:p>
+      <w:pPr>
+        <w:pStyle w:val="Lijstalinea"/>
+        <w:numPr>
+          <w:ilvl w:val="0"/>
+          <w:numId w:val="1"/>
+        </w:numPr>
+      </w:pPr>
+      <w:proofErr w:type="spellStart"/>
+      <w:r>
+        <w:t>Paddle</w:t>
+      </w:r>
+      <w:proofErr w:type="spellEnd"/>
+      <w:r>
+        <w:t xml:space="preserve"> (Inside </w:t>
+      </w:r>
+      <w:proofErr w:type="spellStart"/>
+      <w:r>
+        <w:t>the</w:t>
+      </w:r>
+      <w:proofErr w:type="spellEnd"/>
+      <w:r>
+        <w:t xml:space="preserve"> </w:t>
+      </w:r>
+      <w:proofErr w:type="spellStart"/>
+      <w:r>
+        <w:t>woodstore</w:t>
+      </w:r>
+      <w:proofErr w:type="spellEnd"/>
+      <w:r>
+        <w:t>)</w:t>
+      </w:r>
+    </w:p>
+    <w:p>
+      <w:pPr>
+        <w:pStyle w:val="Lijstalinea"/>
+        <w:numPr>
+          <w:ilvl w:val="0"/>
+          <w:numId w:val="1"/>
+        </w:numPr>
+      </w:pPr>
+      <w:proofErr w:type="spellStart"/>
+      <w:r>
+        <w:t>BaseballBat</w:t>
+      </w:r>
+      <w:proofErr w:type="spellEnd"/>
+      <w:r>
+        <w:t xml:space="preserve"> (Inside </w:t>
+      </w:r>
+      <w:proofErr w:type="spellStart"/>
+      <w:r>
+        <w:t>the</w:t>
+      </w:r>
+      <w:proofErr w:type="spellEnd"/>
+      <w:r>
+        <w:t xml:space="preserve"> </w:t>
+      </w:r>
+      <w:proofErr w:type="spellStart"/>
+      <w:r>
+        <w:t>woodstore</w:t>
+      </w:r>
+      <w:proofErr w:type="spellEnd"/>
+      <w:r>
+        <w:t>)</w:t>
+      </w:r>
+    </w:p>
+    <w:p>
+      <w:pPr>
+        <w:pStyle w:val="Lijstalinea"/>
+        <w:numPr>
+          <w:ilvl w:val="0"/>
+          <w:numId w:val="1"/>
+        </w:numPr>
+      </w:pPr>
+      <w:proofErr w:type="spellStart"/>
+      <w:r>
+        <w:t>Axe</w:t>
+      </w:r>
+      <w:proofErr w:type="spellEnd"/>
+      <w:r>
+        <w:t xml:space="preserve"> (Inside </w:t>
+      </w:r>
+      <w:proofErr w:type="spellStart"/>
+      <w:r>
+        <w:t>the</w:t>
+      </w:r>
+      <w:proofErr w:type="spellEnd"/>
+      <w:r>
+        <w:t xml:space="preserve"> </w:t>
+      </w:r>
+      <w:proofErr w:type="spellStart"/>
+      <w:r>
+        <w:t>woodstore</w:t>
+      </w:r>
+      <w:proofErr w:type="spellEnd"/>
+      <w:r>
+        <w:t>)</w:t>
       </w:r>
     </w:p>
     <w:p>
@@ -364,35 +552,586 @@
         </w:rPr>
         <w:t>On the river</w:t>
       </w:r>
-    </w:p>
-    <w:p>
-      <w:pPr>
-        <w:pStyle w:val="Lijstalinea"/>
-        <w:numPr>
-          <w:ilvl w:val="0"/>
-          <w:numId w:val="1"/>
-        </w:numPr>
-        <w:rPr>
-          <w:lang w:val="en-GB"/>
-        </w:rPr>
-      </w:pPr>
-      <w:r>
-        <w:rPr>
-          <w:lang w:val="en-GB"/>
-        </w:rPr>
-        <w:t xml:space="preserve">Compleet screen 2 </w:t>
-      </w:r>
-    </w:p>
-    <w:p>
-      <w:pPr>
-        <w:rPr>
-          <w:lang w:val="en-GB"/>
-        </w:rPr>
-      </w:pPr>
-    </w:p>
-    <w:p>
-      <w:r>
-        <w:t>(Nog geen Location id toegewezen)</w:t>
+      <w:r>
+        <w:rPr>
+          <w:lang w:val="en-GB"/>
+        </w:rPr>
+        <w:t xml:space="preserve"> </w:t>
+      </w:r>
+    </w:p>
+    <w:p>
+      <w:pPr>
+        <w:pStyle w:val="Lijstalinea"/>
+        <w:numPr>
+          <w:ilvl w:val="0"/>
+          <w:numId w:val="1"/>
+        </w:numPr>
+        <w:rPr>
+          <w:lang w:val="en-GB"/>
+        </w:rPr>
+      </w:pPr>
+      <w:proofErr w:type="spellStart"/>
+      <w:r>
+        <w:rPr>
+          <w:lang w:val="en-GB"/>
+        </w:rPr>
+        <w:t>Compleet</w:t>
+      </w:r>
+      <w:proofErr w:type="spellEnd"/>
+      <w:r>
+        <w:rPr>
+          <w:lang w:val="en-GB"/>
+        </w:rPr>
+        <w:t xml:space="preserve"> screen 2 </w:t>
+      </w:r>
+    </w:p>
+    <w:p>
+      <w:pPr>
+        <w:pStyle w:val="Lijstalinea"/>
+        <w:numPr>
+          <w:ilvl w:val="0"/>
+          <w:numId w:val="1"/>
+        </w:numPr>
+        <w:rPr>
+          <w:lang w:val="en-GB"/>
+        </w:rPr>
+      </w:pPr>
+      <w:r>
+        <w:rPr>
+          <w:lang w:val="en-GB"/>
+        </w:rPr>
+        <w:t>On the other side</w:t>
+      </w:r>
+    </w:p>
+    <w:p>
+      <w:pPr>
+        <w:pStyle w:val="Lijstalinea"/>
+        <w:numPr>
+          <w:ilvl w:val="0"/>
+          <w:numId w:val="1"/>
+        </w:numPr>
+        <w:rPr>
+          <w:lang w:val="en-GB"/>
+        </w:rPr>
+      </w:pPr>
+      <w:proofErr w:type="spellStart"/>
+      <w:r>
+        <w:rPr>
+          <w:lang w:val="en-GB"/>
+        </w:rPr>
+        <w:t>Futher</w:t>
+      </w:r>
+      <w:proofErr w:type="spellEnd"/>
+      <w:r>
+        <w:rPr>
+          <w:lang w:val="en-GB"/>
+        </w:rPr>
+        <w:t xml:space="preserve"> on the road </w:t>
+      </w:r>
+    </w:p>
+    <w:p>
+      <w:pPr>
+        <w:pStyle w:val="Lijstalinea"/>
+        <w:numPr>
+          <w:ilvl w:val="0"/>
+          <w:numId w:val="1"/>
+        </w:numPr>
+        <w:rPr>
+          <w:lang w:val="en-GB"/>
+        </w:rPr>
+      </w:pPr>
+      <w:r>
+        <w:rPr>
+          <w:lang w:val="en-GB"/>
+        </w:rPr>
+        <w:t xml:space="preserve">Outside the Weapon Store </w:t>
+      </w:r>
+    </w:p>
+    <w:p>
+      <w:pPr>
+        <w:pStyle w:val="Lijstalinea"/>
+        <w:numPr>
+          <w:ilvl w:val="0"/>
+          <w:numId w:val="1"/>
+        </w:numPr>
+        <w:rPr>
+          <w:lang w:val="en-GB"/>
+        </w:rPr>
+      </w:pPr>
+      <w:r>
+        <w:rPr>
+          <w:lang w:val="en-GB"/>
+        </w:rPr>
+        <w:t xml:space="preserve">Inside the Weapon Store </w:t>
+      </w:r>
+    </w:p>
+    <w:p>
+      <w:pPr>
+        <w:pStyle w:val="Lijstalinea"/>
+        <w:numPr>
+          <w:ilvl w:val="0"/>
+          <w:numId w:val="1"/>
+        </w:numPr>
+        <w:rPr>
+          <w:lang w:val="en-GB"/>
+        </w:rPr>
+      </w:pPr>
+      <w:r>
+        <w:rPr>
+          <w:lang w:val="en-GB"/>
+        </w:rPr>
+        <w:t xml:space="preserve">Outside the Police Station </w:t>
+      </w:r>
+    </w:p>
+    <w:p>
+      <w:pPr>
+        <w:pStyle w:val="Lijstalinea"/>
+        <w:numPr>
+          <w:ilvl w:val="0"/>
+          <w:numId w:val="1"/>
+        </w:numPr>
+        <w:rPr>
+          <w:lang w:val="en-GB"/>
+        </w:rPr>
+      </w:pPr>
+      <w:r>
+        <w:rPr>
+          <w:lang w:val="en-GB"/>
+        </w:rPr>
+        <w:t>Police Station Door</w:t>
+      </w:r>
+    </w:p>
+    <w:p>
+      <w:pPr>
+        <w:pStyle w:val="Lijstalinea"/>
+        <w:numPr>
+          <w:ilvl w:val="0"/>
+          <w:numId w:val="1"/>
+        </w:numPr>
+        <w:rPr>
+          <w:lang w:val="en-GB"/>
+        </w:rPr>
+      </w:pPr>
+      <w:r>
+        <w:rPr>
+          <w:lang w:val="en-GB"/>
+        </w:rPr>
+        <w:t>Inside the Police Station</w:t>
+      </w:r>
+    </w:p>
+    <w:p>
+      <w:pPr>
+        <w:pStyle w:val="Lijstalinea"/>
+        <w:numPr>
+          <w:ilvl w:val="0"/>
+          <w:numId w:val="1"/>
+        </w:numPr>
+        <w:rPr>
+          <w:lang w:val="en-GB"/>
+        </w:rPr>
+      </w:pPr>
+      <w:r>
+        <w:rPr>
+          <w:lang w:val="en-GB"/>
+        </w:rPr>
+        <w:t xml:space="preserve">Weapon Cache inside the Station </w:t>
+      </w:r>
+    </w:p>
+    <w:p>
+      <w:pPr>
+        <w:pStyle w:val="Lijstalinea"/>
+        <w:numPr>
+          <w:ilvl w:val="0"/>
+          <w:numId w:val="1"/>
+        </w:numPr>
+        <w:rPr>
+          <w:lang w:val="en-GB"/>
+        </w:rPr>
+      </w:pPr>
+      <w:r>
+        <w:rPr>
+          <w:lang w:val="en-GB"/>
+        </w:rPr>
+        <w:t xml:space="preserve">Roof of the Station </w:t>
+      </w:r>
+    </w:p>
+    <w:p>
+      <w:pPr>
+        <w:pStyle w:val="Lijstalinea"/>
+        <w:numPr>
+          <w:ilvl w:val="0"/>
+          <w:numId w:val="1"/>
+        </w:numPr>
+        <w:rPr>
+          <w:lang w:val="en-GB"/>
+        </w:rPr>
+      </w:pPr>
+      <w:r>
+        <w:rPr>
+          <w:lang w:val="en-GB"/>
+        </w:rPr>
+        <w:t>Roof of the electro</w:t>
+      </w:r>
+      <w:r>
+        <w:rPr>
+          <w:lang w:val="en-GB"/>
+        </w:rPr>
+        <w:t xml:space="preserve"> store </w:t>
+      </w:r>
+    </w:p>
+    <w:p>
+      <w:pPr>
+        <w:pStyle w:val="Lijstalinea"/>
+        <w:numPr>
+          <w:ilvl w:val="0"/>
+          <w:numId w:val="1"/>
+        </w:numPr>
+        <w:rPr>
+          <w:lang w:val="en-GB"/>
+        </w:rPr>
+      </w:pPr>
+      <w:r>
+        <w:rPr>
+          <w:lang w:val="en-GB"/>
+        </w:rPr>
+        <w:t>Message</w:t>
+      </w:r>
+    </w:p>
+    <w:p>
+      <w:pPr>
+        <w:pStyle w:val="Lijstalinea"/>
+        <w:numPr>
+          <w:ilvl w:val="0"/>
+          <w:numId w:val="1"/>
+        </w:numPr>
+        <w:rPr>
+          <w:lang w:val="en-GB"/>
+        </w:rPr>
+      </w:pPr>
+      <w:r>
+        <w:rPr>
+          <w:lang w:val="en-GB"/>
+        </w:rPr>
+        <w:t>Message form</w:t>
+      </w:r>
+      <w:r>
+        <w:rPr>
+          <w:lang w:val="en-GB"/>
+        </w:rPr>
+        <w:t xml:space="preserve"> and to</w:t>
+      </w:r>
+      <w:r>
+        <w:rPr>
+          <w:lang w:val="en-GB"/>
+        </w:rPr>
+        <w:t xml:space="preserve"> the Army (On the roof of the Police Station)</w:t>
+      </w:r>
+    </w:p>
+    <w:p>
+      <w:pPr>
+        <w:pStyle w:val="Lijstalinea"/>
+        <w:numPr>
+          <w:ilvl w:val="0"/>
+          <w:numId w:val="1"/>
+        </w:numPr>
+        <w:rPr>
+          <w:lang w:val="en-GB"/>
+        </w:rPr>
+      </w:pPr>
+      <w:r>
+        <w:rPr>
+          <w:lang w:val="en-GB"/>
+        </w:rPr>
+        <w:t>Message form</w:t>
+      </w:r>
+      <w:r>
+        <w:rPr>
+          <w:lang w:val="en-GB"/>
+        </w:rPr>
+        <w:t xml:space="preserve"> and to</w:t>
+      </w:r>
+      <w:r>
+        <w:rPr>
+          <w:lang w:val="en-GB"/>
+        </w:rPr>
+        <w:t xml:space="preserve"> the Aliens (On the graveyard) </w:t>
+      </w:r>
+      <w:r>
+        <w:rPr>
+          <w:lang w:val="en-GB"/>
+        </w:rPr>
+        <w:t>(All this on the roof Electro store but it’s the pickup place for the end game)</w:t>
+      </w:r>
+    </w:p>
+    <w:p>
+      <w:pPr>
+        <w:pStyle w:val="Lijstalinea"/>
+        <w:numPr>
+          <w:ilvl w:val="0"/>
+          <w:numId w:val="1"/>
+        </w:numPr>
+        <w:rPr>
+          <w:lang w:val="en-GB"/>
+        </w:rPr>
+      </w:pPr>
+      <w:r>
+        <w:rPr>
+          <w:lang w:val="en-GB"/>
+        </w:rPr>
+        <w:t xml:space="preserve">Message </w:t>
+      </w:r>
+      <w:r>
+        <w:rPr>
+          <w:lang w:val="en-GB"/>
+        </w:rPr>
+        <w:t xml:space="preserve">form and </w:t>
+      </w:r>
+      <w:r>
+        <w:rPr>
+          <w:lang w:val="en-GB"/>
+        </w:rPr>
+        <w:t>to outside world (On the Roof if the Electro Store)</w:t>
+      </w:r>
+    </w:p>
+    <w:p>
+      <w:pPr>
+        <w:pStyle w:val="Lijstalinea"/>
+        <w:numPr>
+          <w:ilvl w:val="0"/>
+          <w:numId w:val="1"/>
+        </w:numPr>
+        <w:rPr>
+          <w:lang w:val="en-GB"/>
+        </w:rPr>
+      </w:pPr>
+      <w:r>
+        <w:rPr>
+          <w:lang w:val="en-GB"/>
+        </w:rPr>
+        <w:t>Outside the bank</w:t>
+      </w:r>
+    </w:p>
+    <w:p>
+      <w:pPr>
+        <w:pStyle w:val="Lijstalinea"/>
+        <w:numPr>
+          <w:ilvl w:val="0"/>
+          <w:numId w:val="1"/>
+        </w:numPr>
+        <w:rPr>
+          <w:lang w:val="en-GB"/>
+        </w:rPr>
+      </w:pPr>
+      <w:r>
+        <w:rPr>
+          <w:lang w:val="en-GB"/>
+        </w:rPr>
+        <w:t>Bank Door</w:t>
+      </w:r>
+    </w:p>
+    <w:p>
+      <w:pPr>
+        <w:pStyle w:val="Lijstalinea"/>
+        <w:numPr>
+          <w:ilvl w:val="0"/>
+          <w:numId w:val="1"/>
+        </w:numPr>
+        <w:rPr>
+          <w:lang w:val="en-GB"/>
+        </w:rPr>
+      </w:pPr>
+      <w:r>
+        <w:rPr>
+          <w:lang w:val="en-GB"/>
+        </w:rPr>
+        <w:t xml:space="preserve">Inside the Bank </w:t>
+      </w:r>
+    </w:p>
+    <w:p>
+      <w:pPr>
+        <w:pStyle w:val="Lijstalinea"/>
+        <w:numPr>
+          <w:ilvl w:val="0"/>
+          <w:numId w:val="1"/>
+        </w:numPr>
+        <w:rPr>
+          <w:lang w:val="en-GB"/>
+        </w:rPr>
+      </w:pPr>
+      <w:r>
+        <w:rPr>
+          <w:lang w:val="en-GB"/>
+        </w:rPr>
+        <w:t xml:space="preserve">Vault </w:t>
+      </w:r>
+    </w:p>
+    <w:p>
+      <w:pPr>
+        <w:pStyle w:val="Lijstalinea"/>
+        <w:numPr>
+          <w:ilvl w:val="0"/>
+          <w:numId w:val="1"/>
+        </w:numPr>
+        <w:rPr>
+          <w:lang w:val="en-GB"/>
+        </w:rPr>
+      </w:pPr>
+      <w:r>
+        <w:rPr>
+          <w:lang w:val="en-GB"/>
+        </w:rPr>
+        <w:t>Graveyard Door</w:t>
+      </w:r>
+    </w:p>
+    <w:p>
+      <w:pPr>
+        <w:pStyle w:val="Lijstalinea"/>
+        <w:numPr>
+          <w:ilvl w:val="0"/>
+          <w:numId w:val="1"/>
+        </w:numPr>
+        <w:rPr>
+          <w:lang w:val="en-GB"/>
+        </w:rPr>
+      </w:pPr>
+      <w:r>
+        <w:rPr>
+          <w:lang w:val="en-GB"/>
+        </w:rPr>
+        <w:t>Graveyard</w:t>
+      </w:r>
+    </w:p>
+    <w:p>
+      <w:pPr>
+        <w:pStyle w:val="Lijstalinea"/>
+        <w:numPr>
+          <w:ilvl w:val="0"/>
+          <w:numId w:val="1"/>
+        </w:numPr>
+        <w:rPr>
+          <w:lang w:val="en-GB"/>
+        </w:rPr>
+      </w:pPr>
+      <w:r>
+        <w:rPr>
+          <w:lang w:val="en-GB"/>
+        </w:rPr>
+        <w:lastRenderedPageBreak/>
+        <w:t xml:space="preserve">Back room of the electro store </w:t>
+      </w:r>
+    </w:p>
+    <w:p>
+      <w:pPr>
+        <w:pStyle w:val="Lijstalinea"/>
+        <w:numPr>
+          <w:ilvl w:val="0"/>
+          <w:numId w:val="1"/>
+        </w:numPr>
+        <w:rPr>
+          <w:lang w:val="en-GB"/>
+        </w:rPr>
+      </w:pPr>
+      <w:proofErr w:type="spellStart"/>
+      <w:r>
+        <w:rPr>
+          <w:lang w:val="en-GB"/>
+        </w:rPr>
+        <w:t>Compleet</w:t>
+      </w:r>
+      <w:proofErr w:type="spellEnd"/>
+      <w:r>
+        <w:rPr>
+          <w:lang w:val="en-GB"/>
+        </w:rPr>
+        <w:t xml:space="preserve"> screen 3</w:t>
+      </w:r>
+    </w:p>
+    <w:p>
+      <w:pPr>
+        <w:pStyle w:val="Lijstalinea"/>
+        <w:numPr>
+          <w:ilvl w:val="0"/>
+          <w:numId w:val="1"/>
+        </w:numPr>
+        <w:rPr>
+          <w:lang w:val="en-GB"/>
+        </w:rPr>
+      </w:pPr>
+      <w:proofErr w:type="spellStart"/>
+      <w:r>
+        <w:rPr>
+          <w:lang w:val="en-GB"/>
+        </w:rPr>
+        <w:t>Compleet</w:t>
+      </w:r>
+      <w:proofErr w:type="spellEnd"/>
+      <w:r>
+        <w:rPr>
+          <w:lang w:val="en-GB"/>
+        </w:rPr>
+        <w:t xml:space="preserve"> screen 4</w:t>
+      </w:r>
+    </w:p>
+    <w:p>
+      <w:pPr>
+        <w:pStyle w:val="Lijstalinea"/>
+        <w:numPr>
+          <w:ilvl w:val="0"/>
+          <w:numId w:val="1"/>
+        </w:numPr>
+        <w:rPr>
+          <w:lang w:val="en-GB"/>
+        </w:rPr>
+      </w:pPr>
+      <w:r>
+        <w:rPr>
+          <w:lang w:val="en-GB"/>
+        </w:rPr>
+        <w:t>Signal Flare (Police Station)</w:t>
+      </w:r>
+    </w:p>
+    <w:p>
+      <w:pPr>
+        <w:pStyle w:val="Lijstalinea"/>
+        <w:numPr>
+          <w:ilvl w:val="0"/>
+          <w:numId w:val="1"/>
+        </w:numPr>
+        <w:rPr>
+          <w:lang w:val="en-GB"/>
+        </w:rPr>
+      </w:pPr>
+      <w:r>
+        <w:rPr>
+          <w:lang w:val="en-GB"/>
+        </w:rPr>
+        <w:t xml:space="preserve">Signal Flare (Graveyard) </w:t>
+      </w:r>
+    </w:p>
+    <w:p>
+      <w:pPr>
+        <w:pStyle w:val="Lijstalinea"/>
+        <w:numPr>
+          <w:ilvl w:val="0"/>
+          <w:numId w:val="1"/>
+        </w:numPr>
+        <w:rPr>
+          <w:lang w:val="en-GB"/>
+        </w:rPr>
+      </w:pPr>
+      <w:proofErr w:type="spellStart"/>
+      <w:r>
+        <w:rPr>
+          <w:lang w:val="en-GB"/>
+        </w:rPr>
+        <w:t>Antenne</w:t>
+      </w:r>
+      <w:proofErr w:type="spellEnd"/>
+      <w:r>
+        <w:rPr>
+          <w:lang w:val="en-GB"/>
+        </w:rPr>
+        <w:t xml:space="preserve">  </w:t>
       </w:r>
       <w:bookmarkStart w:id="0" w:name="_GoBack"/>
       <w:bookmarkEnd w:id="0"/>
@@ -402,248 +1141,917 @@
         <w:pStyle w:val="Lijstalinea"/>
         <w:numPr>
           <w:ilvl w:val="0"/>
-          <w:numId w:val="2"/>
-        </w:numPr>
-        <w:rPr>
-          <w:lang w:val="en-GB"/>
-        </w:rPr>
-      </w:pPr>
-      <w:r>
-        <w:rPr>
-          <w:lang w:val="en-GB"/>
-        </w:rPr>
-        <w:t>Inside the Bank</w:t>
-      </w:r>
-    </w:p>
-    <w:p>
-      <w:pPr>
-        <w:pStyle w:val="Lijstalinea"/>
-        <w:numPr>
-          <w:ilvl w:val="0"/>
-          <w:numId w:val="2"/>
-        </w:numPr>
-        <w:rPr>
-          <w:lang w:val="en-GB"/>
-        </w:rPr>
-      </w:pPr>
-      <w:r>
-        <w:rPr>
-          <w:lang w:val="en-GB"/>
-        </w:rPr>
-        <w:t>Ouside the bank</w:t>
-      </w:r>
-    </w:p>
-    <w:p>
-      <w:pPr>
-        <w:pStyle w:val="Lijstalinea"/>
-        <w:numPr>
-          <w:ilvl w:val="0"/>
-          <w:numId w:val="2"/>
-        </w:numPr>
-        <w:rPr>
-          <w:lang w:val="en-GB"/>
-        </w:rPr>
-      </w:pPr>
-      <w:r>
-        <w:rPr>
-          <w:lang w:val="en-GB"/>
-        </w:rPr>
-        <w:t xml:space="preserve">Roof for the </w:t>
-      </w:r>
-      <w:r>
-        <w:rPr>
-          <w:lang w:val="en-GB"/>
-        </w:rPr>
-        <w:t xml:space="preserve">Electro store </w:t>
-      </w:r>
-    </w:p>
-    <w:p>
-      <w:pPr>
-        <w:pStyle w:val="Lijstalinea"/>
-        <w:numPr>
-          <w:ilvl w:val="0"/>
-          <w:numId w:val="2"/>
-        </w:numPr>
-        <w:rPr>
-          <w:lang w:val="en-GB"/>
-        </w:rPr>
-      </w:pPr>
-      <w:r>
-        <w:rPr>
-          <w:lang w:val="en-GB"/>
-        </w:rPr>
-        <w:t>Graveyard</w:t>
-      </w:r>
-    </w:p>
-    <w:p>
-      <w:pPr>
-        <w:pStyle w:val="Lijstalinea"/>
-        <w:numPr>
-          <w:ilvl w:val="0"/>
-          <w:numId w:val="2"/>
-        </w:numPr>
-        <w:rPr>
-          <w:lang w:val="en-GB"/>
-        </w:rPr>
-      </w:pPr>
-      <w:r>
-        <w:rPr>
-          <w:lang w:val="en-GB"/>
-        </w:rPr>
-        <w:t>On the other side</w:t>
-      </w:r>
-    </w:p>
-    <w:p>
-      <w:pPr>
-        <w:pStyle w:val="Lijstalinea"/>
-        <w:numPr>
-          <w:ilvl w:val="0"/>
-          <w:numId w:val="2"/>
-        </w:numPr>
-        <w:rPr>
-          <w:lang w:val="en-GB"/>
-        </w:rPr>
-      </w:pPr>
-      <w:r>
-        <w:rPr>
-          <w:lang w:val="en-GB"/>
-        </w:rPr>
-        <w:t>Outside the weapon store</w:t>
-      </w:r>
-    </w:p>
-    <w:p>
-      <w:pPr>
-        <w:pStyle w:val="Lijstalinea"/>
-        <w:numPr>
-          <w:ilvl w:val="0"/>
-          <w:numId w:val="2"/>
-        </w:numPr>
-        <w:rPr>
-          <w:lang w:val="en-GB"/>
-        </w:rPr>
-      </w:pPr>
-      <w:r>
-        <w:rPr>
-          <w:lang w:val="en-GB"/>
-        </w:rPr>
-        <w:t>Inside the Weapon store</w:t>
-      </w:r>
-    </w:p>
-    <w:p>
-      <w:pPr>
-        <w:pStyle w:val="Lijstalinea"/>
-        <w:numPr>
-          <w:ilvl w:val="0"/>
-          <w:numId w:val="2"/>
-        </w:numPr>
-        <w:rPr>
-          <w:lang w:val="en-GB"/>
-        </w:rPr>
-      </w:pPr>
-      <w:r>
-        <w:rPr>
-          <w:lang w:val="en-GB"/>
-        </w:rPr>
-        <w:t xml:space="preserve">Outside the Police Station </w:t>
-      </w:r>
-    </w:p>
-    <w:p>
-      <w:pPr>
-        <w:pStyle w:val="Lijstalinea"/>
-        <w:numPr>
-          <w:ilvl w:val="0"/>
-          <w:numId w:val="2"/>
-        </w:numPr>
-        <w:rPr>
-          <w:lang w:val="en-GB"/>
-        </w:rPr>
-      </w:pPr>
-      <w:r>
-        <w:rPr>
-          <w:lang w:val="en-GB"/>
-        </w:rPr>
-        <w:t>Inside the Police Station</w:t>
-      </w:r>
-    </w:p>
-    <w:p>
-      <w:pPr>
-        <w:pStyle w:val="Lijstalinea"/>
-        <w:numPr>
-          <w:ilvl w:val="0"/>
-          <w:numId w:val="2"/>
-        </w:numPr>
-        <w:rPr>
-          <w:lang w:val="en-GB"/>
-        </w:rPr>
-      </w:pPr>
-      <w:r>
-        <w:rPr>
-          <w:lang w:val="en-GB"/>
-        </w:rPr>
-        <w:t>Roof for the Police Station</w:t>
-      </w:r>
-    </w:p>
-    <w:p>
-      <w:pPr>
-        <w:pStyle w:val="Lijstalinea"/>
-        <w:numPr>
-          <w:ilvl w:val="0"/>
-          <w:numId w:val="2"/>
-        </w:numPr>
-        <w:rPr>
-          <w:lang w:val="en-GB"/>
-        </w:rPr>
-      </w:pPr>
-      <w:r>
-        <w:rPr>
-          <w:lang w:val="en-GB"/>
-        </w:rPr>
-        <w:t xml:space="preserve">Weapon Chace inside the Police Station </w:t>
-      </w:r>
-    </w:p>
-    <w:p>
-      <w:pPr>
-        <w:pStyle w:val="Lijstalinea"/>
-        <w:numPr>
-          <w:ilvl w:val="0"/>
-          <w:numId w:val="2"/>
-        </w:numPr>
-      </w:pPr>
-      <w:r>
-        <w:t>On the other side (De andere kant van de stad)</w:t>
-      </w:r>
-      <w:r>
-        <w:t xml:space="preserve"> </w:t>
-      </w:r>
-    </w:p>
-    <w:p>
-      <w:pPr>
-        <w:pStyle w:val="Lijstalinea"/>
-        <w:numPr>
-          <w:ilvl w:val="0"/>
-          <w:numId w:val="2"/>
-        </w:numPr>
-      </w:pPr>
-      <w:r>
-        <w:t>Compleet screen 3</w:t>
-      </w:r>
-      <w:r>
-        <w:t xml:space="preserve"> (Army Pickup)  </w:t>
-      </w:r>
-    </w:p>
-    <w:p>
-      <w:pPr>
-        <w:pStyle w:val="Lijstalinea"/>
-        <w:numPr>
-          <w:ilvl w:val="0"/>
-          <w:numId w:val="2"/>
-        </w:numPr>
-      </w:pPr>
-      <w:r>
-        <w:t>Compleet Screen 4</w:t>
-      </w:r>
-      <w:r>
-        <w:t xml:space="preserve"> (Aliens)</w:t>
+          <w:numId w:val="1"/>
+        </w:numPr>
+        <w:rPr>
+          <w:lang w:val="en-GB"/>
+        </w:rPr>
+      </w:pPr>
+      <w:r>
+        <w:rPr>
+          <w:lang w:val="en-GB"/>
+        </w:rPr>
+        <w:t>Car</w:t>
+      </w:r>
+      <w:r>
+        <w:rPr>
+          <w:lang w:val="en-GB"/>
+        </w:rPr>
+        <w:t xml:space="preserve"> </w:t>
+      </w:r>
+    </w:p>
+    <w:p>
+      <w:pPr>
+        <w:pStyle w:val="Lijstalinea"/>
+        <w:numPr>
+          <w:ilvl w:val="0"/>
+          <w:numId w:val="1"/>
+        </w:numPr>
+        <w:rPr>
+          <w:lang w:val="en-GB"/>
+        </w:rPr>
+      </w:pPr>
+      <w:r>
+        <w:rPr>
+          <w:lang w:val="en-GB"/>
+        </w:rPr>
+        <w:t>Crossbow</w:t>
+      </w:r>
+      <w:r>
+        <w:rPr>
+          <w:lang w:val="en-GB"/>
+        </w:rPr>
+        <w:t xml:space="preserve"> </w:t>
+      </w:r>
+    </w:p>
+    <w:p>
+      <w:pPr>
+        <w:pStyle w:val="Lijstalinea"/>
+        <w:numPr>
+          <w:ilvl w:val="0"/>
+          <w:numId w:val="1"/>
+        </w:numPr>
+        <w:rPr>
+          <w:lang w:val="en-GB"/>
+        </w:rPr>
+      </w:pPr>
+      <w:r>
+        <w:rPr>
+          <w:lang w:val="en-GB"/>
+        </w:rPr>
+        <w:t xml:space="preserve">Dragounv </w:t>
+      </w:r>
+    </w:p>
+    <w:p>
+      <w:pPr>
+        <w:pStyle w:val="Lijstalinea"/>
+        <w:numPr>
+          <w:ilvl w:val="0"/>
+          <w:numId w:val="1"/>
+        </w:numPr>
+        <w:rPr>
+          <w:lang w:val="en-GB"/>
+        </w:rPr>
+      </w:pPr>
+      <w:r>
+        <w:rPr>
+          <w:lang w:val="en-GB"/>
+        </w:rPr>
+        <w:t>SVD Dragounv</w:t>
+      </w:r>
+    </w:p>
+    <w:p>
+      <w:pPr>
+        <w:pStyle w:val="Lijstalinea"/>
+        <w:numPr>
+          <w:ilvl w:val="0"/>
+          <w:numId w:val="1"/>
+        </w:numPr>
+        <w:rPr>
+          <w:lang w:val="en-GB"/>
+        </w:rPr>
+      </w:pPr>
+      <w:r>
+        <w:rPr>
+          <w:lang w:val="en-GB"/>
+        </w:rPr>
+        <w:t>Drs 50</w:t>
+      </w:r>
+      <w:r>
+        <w:rPr>
+          <w:lang w:val="en-GB"/>
+        </w:rPr>
+        <w:t xml:space="preserve"> </w:t>
+      </w:r>
+    </w:p>
+    <w:p>
+      <w:pPr>
+        <w:pStyle w:val="Lijstalinea"/>
+        <w:numPr>
+          <w:ilvl w:val="0"/>
+          <w:numId w:val="1"/>
+        </w:numPr>
+        <w:rPr>
+          <w:lang w:val="en-GB"/>
+        </w:rPr>
+      </w:pPr>
+      <w:proofErr w:type="spellStart"/>
+      <w:r>
+        <w:rPr>
+          <w:lang w:val="en-GB"/>
+        </w:rPr>
+        <w:t>Fal</w:t>
+      </w:r>
+      <w:proofErr w:type="spellEnd"/>
+      <w:r>
+        <w:rPr>
+          <w:lang w:val="en-GB"/>
+        </w:rPr>
+        <w:t xml:space="preserve"> </w:t>
+      </w:r>
+    </w:p>
+    <w:p>
+      <w:pPr>
+        <w:pStyle w:val="Lijstalinea"/>
+        <w:numPr>
+          <w:ilvl w:val="0"/>
+          <w:numId w:val="1"/>
+        </w:numPr>
+        <w:rPr>
+          <w:lang w:val="en-GB"/>
+        </w:rPr>
+      </w:pPr>
+      <w:r>
+        <w:rPr>
+          <w:lang w:val="en-GB"/>
+        </w:rPr>
+        <w:t>Five seven</w:t>
+      </w:r>
+      <w:r>
+        <w:rPr>
+          <w:lang w:val="en-GB"/>
+        </w:rPr>
+        <w:t xml:space="preserve"> </w:t>
+      </w:r>
+    </w:p>
+    <w:p>
+      <w:pPr>
+        <w:pStyle w:val="Lijstalinea"/>
+        <w:numPr>
+          <w:ilvl w:val="0"/>
+          <w:numId w:val="1"/>
+        </w:numPr>
+        <w:rPr>
+          <w:lang w:val="en-GB"/>
+        </w:rPr>
+      </w:pPr>
+      <w:r>
+        <w:rPr>
+          <w:lang w:val="en-GB"/>
+        </w:rPr>
+        <w:t>Flare</w:t>
+      </w:r>
+    </w:p>
+    <w:p>
+      <w:pPr>
+        <w:pStyle w:val="Lijstalinea"/>
+        <w:numPr>
+          <w:ilvl w:val="0"/>
+          <w:numId w:val="1"/>
+        </w:numPr>
+        <w:rPr>
+          <w:lang w:val="en-GB"/>
+        </w:rPr>
+      </w:pPr>
+      <w:r>
+        <w:rPr>
+          <w:lang w:val="en-GB"/>
+        </w:rPr>
+        <w:t xml:space="preserve">Gold </w:t>
+      </w:r>
+    </w:p>
+    <w:p>
+      <w:pPr>
+        <w:pStyle w:val="Lijstalinea"/>
+        <w:numPr>
+          <w:ilvl w:val="0"/>
+          <w:numId w:val="1"/>
+        </w:numPr>
+        <w:rPr>
+          <w:lang w:val="en-GB"/>
+        </w:rPr>
+      </w:pPr>
+      <w:proofErr w:type="spellStart"/>
+      <w:r>
+        <w:rPr>
+          <w:lang w:val="en-GB"/>
+        </w:rPr>
+        <w:t>Jerrycan</w:t>
+      </w:r>
+      <w:proofErr w:type="spellEnd"/>
+      <w:r>
+        <w:rPr>
+          <w:lang w:val="en-GB"/>
+        </w:rPr>
+        <w:t xml:space="preserve"> </w:t>
+      </w:r>
+    </w:p>
+    <w:p>
+      <w:pPr>
+        <w:pStyle w:val="Lijstalinea"/>
+        <w:numPr>
+          <w:ilvl w:val="0"/>
+          <w:numId w:val="1"/>
+        </w:numPr>
+        <w:rPr>
+          <w:lang w:val="en-GB"/>
+        </w:rPr>
+      </w:pPr>
+      <w:r>
+        <w:rPr>
+          <w:lang w:val="en-GB"/>
+        </w:rPr>
+        <w:t>Key for the bank</w:t>
+      </w:r>
+    </w:p>
+    <w:p>
+      <w:pPr>
+        <w:pStyle w:val="Lijstalinea"/>
+        <w:numPr>
+          <w:ilvl w:val="0"/>
+          <w:numId w:val="1"/>
+        </w:numPr>
+        <w:rPr>
+          <w:lang w:val="en-GB"/>
+        </w:rPr>
+      </w:pPr>
+      <w:r>
+        <w:rPr>
+          <w:lang w:val="en-GB"/>
+        </w:rPr>
+        <w:t xml:space="preserve">Key Police </w:t>
+      </w:r>
+      <w:r>
+        <w:rPr>
+          <w:lang w:val="en-GB"/>
+        </w:rPr>
+        <w:t>Stati</w:t>
+      </w:r>
+      <w:r>
+        <w:rPr>
+          <w:lang w:val="en-GB"/>
+        </w:rPr>
+        <w:t>on</w:t>
+      </w:r>
+    </w:p>
+    <w:p>
+      <w:pPr>
+        <w:pStyle w:val="Lijstalinea"/>
+        <w:numPr>
+          <w:ilvl w:val="0"/>
+          <w:numId w:val="1"/>
+        </w:numPr>
+        <w:rPr>
+          <w:lang w:val="en-GB"/>
+        </w:rPr>
+      </w:pPr>
+      <w:r>
+        <w:rPr>
+          <w:lang w:val="en-GB"/>
+        </w:rPr>
+        <w:t>Key Graveyard</w:t>
+      </w:r>
+      <w:r>
+        <w:rPr>
+          <w:lang w:val="en-GB"/>
+        </w:rPr>
+        <w:t xml:space="preserve"> </w:t>
+      </w:r>
+    </w:p>
+    <w:p>
+      <w:pPr>
+        <w:pStyle w:val="Lijstalinea"/>
+        <w:numPr>
+          <w:ilvl w:val="0"/>
+          <w:numId w:val="1"/>
+        </w:numPr>
+        <w:rPr>
+          <w:lang w:val="en-GB"/>
+        </w:rPr>
+      </w:pPr>
+      <w:r>
+        <w:rPr>
+          <w:lang w:val="en-GB"/>
+        </w:rPr>
+        <w:t>M4</w:t>
+      </w:r>
+      <w:r>
+        <w:rPr>
+          <w:lang w:val="en-GB"/>
+        </w:rPr>
+        <w:t xml:space="preserve"> </w:t>
+      </w:r>
+    </w:p>
+    <w:p>
+      <w:pPr>
+        <w:pStyle w:val="Lijstalinea"/>
+        <w:numPr>
+          <w:ilvl w:val="0"/>
+          <w:numId w:val="1"/>
+        </w:numPr>
+        <w:rPr>
+          <w:lang w:val="en-GB"/>
+        </w:rPr>
+      </w:pPr>
+      <w:r>
+        <w:rPr>
+          <w:lang w:val="en-GB"/>
+        </w:rPr>
+        <w:t>M4a1-s</w:t>
+      </w:r>
+      <w:r>
+        <w:rPr>
+          <w:lang w:val="en-GB"/>
+        </w:rPr>
+        <w:t xml:space="preserve"> </w:t>
+      </w:r>
+    </w:p>
+    <w:p>
+      <w:pPr>
+        <w:pStyle w:val="Lijstalinea"/>
+        <w:numPr>
+          <w:ilvl w:val="0"/>
+          <w:numId w:val="1"/>
+        </w:numPr>
+        <w:rPr>
+          <w:lang w:val="en-GB"/>
+        </w:rPr>
+      </w:pPr>
+      <w:r>
+        <w:rPr>
+          <w:lang w:val="en-GB"/>
+        </w:rPr>
+        <w:t>M27-law</w:t>
+      </w:r>
+      <w:r>
+        <w:rPr>
+          <w:lang w:val="en-GB"/>
+        </w:rPr>
+        <w:t xml:space="preserve"> </w:t>
+      </w:r>
+    </w:p>
+    <w:p>
+      <w:pPr>
+        <w:pStyle w:val="Lijstalinea"/>
+        <w:numPr>
+          <w:ilvl w:val="0"/>
+          <w:numId w:val="1"/>
+        </w:numPr>
+        <w:rPr>
+          <w:lang w:val="en-GB"/>
+        </w:rPr>
+      </w:pPr>
+      <w:r>
+        <w:rPr>
+          <w:lang w:val="en-GB"/>
+        </w:rPr>
+        <w:t>Nail gun</w:t>
+      </w:r>
+      <w:r>
+        <w:rPr>
+          <w:lang w:val="en-GB"/>
+        </w:rPr>
+        <w:t xml:space="preserve"> </w:t>
+      </w:r>
+    </w:p>
+    <w:p>
+      <w:pPr>
+        <w:pStyle w:val="Lijstalinea"/>
+        <w:numPr>
+          <w:ilvl w:val="0"/>
+          <w:numId w:val="1"/>
+        </w:numPr>
+        <w:rPr>
+          <w:lang w:val="en-GB"/>
+        </w:rPr>
+      </w:pPr>
+      <w:r>
+        <w:rPr>
+          <w:lang w:val="en-GB"/>
+        </w:rPr>
+        <w:t>P250</w:t>
+      </w:r>
+      <w:r>
+        <w:rPr>
+          <w:lang w:val="en-GB"/>
+        </w:rPr>
+        <w:t xml:space="preserve"> </w:t>
+      </w:r>
+    </w:p>
+    <w:p>
+      <w:pPr>
+        <w:pStyle w:val="Lijstalinea"/>
+        <w:numPr>
+          <w:ilvl w:val="0"/>
+          <w:numId w:val="1"/>
+        </w:numPr>
+        <w:rPr>
+          <w:lang w:val="en-GB"/>
+        </w:rPr>
+      </w:pPr>
+      <w:r>
+        <w:rPr>
+          <w:lang w:val="en-GB"/>
+        </w:rPr>
+        <w:t xml:space="preserve">Psg1 </w:t>
+      </w:r>
+    </w:p>
+    <w:p>
+      <w:pPr>
+        <w:pStyle w:val="Lijstalinea"/>
+        <w:numPr>
+          <w:ilvl w:val="0"/>
+          <w:numId w:val="1"/>
+        </w:numPr>
+        <w:rPr>
+          <w:lang w:val="en-GB"/>
+        </w:rPr>
+      </w:pPr>
+      <w:r>
+        <w:rPr>
+          <w:lang w:val="en-GB"/>
+        </w:rPr>
+        <w:t>SVD psg1</w:t>
+      </w:r>
+      <w:r>
+        <w:rPr>
+          <w:lang w:val="en-GB"/>
+        </w:rPr>
+        <w:t xml:space="preserve"> </w:t>
+      </w:r>
+    </w:p>
+    <w:p>
+      <w:pPr>
+        <w:pStyle w:val="Lijstalinea"/>
+        <w:numPr>
+          <w:ilvl w:val="0"/>
+          <w:numId w:val="1"/>
+        </w:numPr>
+        <w:rPr>
+          <w:lang w:val="en-GB"/>
+        </w:rPr>
+      </w:pPr>
+      <w:r>
+        <w:rPr>
+          <w:lang w:val="en-GB"/>
+        </w:rPr>
+        <w:t>Ranger</w:t>
+      </w:r>
+      <w:r>
+        <w:rPr>
+          <w:lang w:val="en-GB"/>
+        </w:rPr>
+        <w:t xml:space="preserve"> </w:t>
+      </w:r>
+    </w:p>
+    <w:p>
+      <w:pPr>
+        <w:pStyle w:val="Lijstalinea"/>
+        <w:numPr>
+          <w:ilvl w:val="0"/>
+          <w:numId w:val="1"/>
+        </w:numPr>
+        <w:rPr>
+          <w:lang w:val="en-GB"/>
+        </w:rPr>
+      </w:pPr>
+      <w:proofErr w:type="spellStart"/>
+      <w:r>
+        <w:rPr>
+          <w:lang w:val="en-GB"/>
+        </w:rPr>
+        <w:t>Recevier</w:t>
+      </w:r>
+      <w:proofErr w:type="spellEnd"/>
+    </w:p>
+    <w:p>
+      <w:pPr>
+        <w:pStyle w:val="Lijstalinea"/>
+        <w:numPr>
+          <w:ilvl w:val="0"/>
+          <w:numId w:val="1"/>
+        </w:numPr>
+        <w:rPr>
+          <w:lang w:val="en-GB"/>
+        </w:rPr>
+      </w:pPr>
+      <w:proofErr w:type="spellStart"/>
+      <w:r>
+        <w:rPr>
+          <w:lang w:val="en-GB"/>
+        </w:rPr>
+        <w:t>Rpg</w:t>
+      </w:r>
+      <w:proofErr w:type="spellEnd"/>
+      <w:r>
+        <w:rPr>
+          <w:lang w:val="en-GB"/>
+        </w:rPr>
+        <w:t xml:space="preserve"> </w:t>
+      </w:r>
+    </w:p>
+    <w:p>
+      <w:pPr>
+        <w:pStyle w:val="Lijstalinea"/>
+        <w:numPr>
+          <w:ilvl w:val="0"/>
+          <w:numId w:val="1"/>
+        </w:numPr>
+        <w:rPr>
+          <w:lang w:val="en-GB"/>
+        </w:rPr>
+      </w:pPr>
+      <w:r>
+        <w:rPr>
+          <w:lang w:val="en-GB"/>
+        </w:rPr>
+        <w:t>Scar</w:t>
+      </w:r>
+    </w:p>
+    <w:p>
+      <w:pPr>
+        <w:pStyle w:val="Lijstalinea"/>
+        <w:numPr>
+          <w:ilvl w:val="0"/>
+          <w:numId w:val="1"/>
+        </w:numPr>
+        <w:rPr>
+          <w:lang w:val="en-GB"/>
+        </w:rPr>
+      </w:pPr>
+      <w:proofErr w:type="spellStart"/>
+      <w:r>
+        <w:rPr>
+          <w:lang w:val="en-GB"/>
+        </w:rPr>
+        <w:t>SecurityCard</w:t>
+      </w:r>
+      <w:proofErr w:type="spellEnd"/>
+      <w:r>
+        <w:rPr>
+          <w:lang w:val="en-GB"/>
+        </w:rPr>
+        <w:t xml:space="preserve"> </w:t>
+      </w:r>
+    </w:p>
+    <w:p>
+      <w:pPr>
+        <w:pStyle w:val="Lijstalinea"/>
+        <w:numPr>
+          <w:ilvl w:val="0"/>
+          <w:numId w:val="1"/>
+        </w:numPr>
+        <w:rPr>
+          <w:lang w:val="en-GB"/>
+        </w:rPr>
+      </w:pPr>
+      <w:r>
+        <w:rPr>
+          <w:lang w:val="en-GB"/>
+        </w:rPr>
+        <w:t>Silencer</w:t>
+      </w:r>
+      <w:r>
+        <w:rPr>
+          <w:lang w:val="en-GB"/>
+        </w:rPr>
+        <w:t xml:space="preserve"> </w:t>
+      </w:r>
+    </w:p>
+    <w:p>
+      <w:pPr>
+        <w:pStyle w:val="Lijstalinea"/>
+        <w:numPr>
+          <w:ilvl w:val="0"/>
+          <w:numId w:val="1"/>
+        </w:numPr>
+        <w:rPr>
+          <w:lang w:val="en-GB"/>
+        </w:rPr>
+      </w:pPr>
+      <w:r>
+        <w:rPr>
+          <w:lang w:val="en-GB"/>
+        </w:rPr>
+        <w:t>Spas</w:t>
+      </w:r>
+      <w:r>
+        <w:rPr>
+          <w:lang w:val="en-GB"/>
+        </w:rPr>
+        <w:t xml:space="preserve"> </w:t>
+      </w:r>
+    </w:p>
+    <w:p>
+      <w:pPr>
+        <w:pStyle w:val="Lijstalinea"/>
+        <w:numPr>
+          <w:ilvl w:val="0"/>
+          <w:numId w:val="1"/>
+        </w:numPr>
+        <w:rPr>
+          <w:lang w:val="en-GB"/>
+        </w:rPr>
+      </w:pPr>
+      <w:r>
+        <w:rPr>
+          <w:lang w:val="en-GB"/>
+        </w:rPr>
+        <w:t>Striker</w:t>
+      </w:r>
+      <w:r>
+        <w:rPr>
+          <w:lang w:val="en-GB"/>
+        </w:rPr>
+        <w:t xml:space="preserve"> </w:t>
+      </w:r>
+    </w:p>
+    <w:p>
+      <w:pPr>
+        <w:pStyle w:val="Lijstalinea"/>
+        <w:numPr>
+          <w:ilvl w:val="0"/>
+          <w:numId w:val="1"/>
+        </w:numPr>
+        <w:rPr>
+          <w:lang w:val="en-GB"/>
+        </w:rPr>
+      </w:pPr>
+      <w:r>
+        <w:rPr>
+          <w:lang w:val="en-GB"/>
+        </w:rPr>
+        <w:t>Tar21</w:t>
+      </w:r>
+      <w:r>
+        <w:rPr>
+          <w:lang w:val="en-GB"/>
+        </w:rPr>
+        <w:t xml:space="preserve"> </w:t>
+      </w:r>
+    </w:p>
+    <w:p>
+      <w:pPr>
+        <w:pStyle w:val="Lijstalinea"/>
+        <w:numPr>
+          <w:ilvl w:val="0"/>
+          <w:numId w:val="1"/>
+        </w:numPr>
+        <w:rPr>
+          <w:lang w:val="en-GB"/>
+        </w:rPr>
+      </w:pPr>
+      <w:r>
+        <w:rPr>
+          <w:lang w:val="en-GB"/>
+        </w:rPr>
+        <w:t>Tec9</w:t>
+      </w:r>
+      <w:r>
+        <w:rPr>
+          <w:lang w:val="en-GB"/>
+        </w:rPr>
+        <w:t xml:space="preserve"> </w:t>
+      </w:r>
+    </w:p>
+    <w:p>
+      <w:pPr>
+        <w:pStyle w:val="Lijstalinea"/>
+        <w:numPr>
+          <w:ilvl w:val="0"/>
+          <w:numId w:val="1"/>
+        </w:numPr>
+        <w:rPr>
+          <w:lang w:val="en-GB"/>
+        </w:rPr>
+      </w:pPr>
+      <w:proofErr w:type="spellStart"/>
+      <w:r>
+        <w:rPr>
+          <w:lang w:val="en-GB"/>
+        </w:rPr>
+        <w:t>Usps</w:t>
+      </w:r>
+      <w:proofErr w:type="spellEnd"/>
+      <w:r>
+        <w:rPr>
+          <w:lang w:val="en-GB"/>
+        </w:rPr>
+        <w:t xml:space="preserve"> </w:t>
+      </w:r>
+    </w:p>
+    <w:p>
+      <w:pPr>
+        <w:pStyle w:val="Lijstalinea"/>
+        <w:numPr>
+          <w:ilvl w:val="0"/>
+          <w:numId w:val="1"/>
+        </w:numPr>
+        <w:rPr>
+          <w:lang w:val="en-GB"/>
+        </w:rPr>
+      </w:pPr>
+      <w:proofErr w:type="spellStart"/>
+      <w:r>
+        <w:rPr>
+          <w:lang w:val="en-GB"/>
+        </w:rPr>
+        <w:t>Verstrerker</w:t>
+      </w:r>
+      <w:proofErr w:type="spellEnd"/>
+      <w:r>
+        <w:rPr>
+          <w:lang w:val="en-GB"/>
+        </w:rPr>
+        <w:t xml:space="preserve"> </w:t>
+      </w:r>
+    </w:p>
+    <w:p>
+      <w:pPr>
+        <w:pStyle w:val="Lijstalinea"/>
+        <w:numPr>
+          <w:ilvl w:val="0"/>
+          <w:numId w:val="1"/>
+        </w:numPr>
+        <w:rPr>
+          <w:lang w:val="en-GB"/>
+        </w:rPr>
+      </w:pPr>
+      <w:r>
+        <w:rPr>
+          <w:lang w:val="en-GB"/>
+        </w:rPr>
+        <w:t>Xm1014</w:t>
+      </w:r>
+      <w:r>
+        <w:rPr>
+          <w:lang w:val="en-GB"/>
+        </w:rPr>
+        <w:t xml:space="preserve"> </w:t>
+      </w:r>
+    </w:p>
+    <w:p>
+      <w:pPr>
+        <w:pStyle w:val="Lijstalinea"/>
+        <w:numPr>
+          <w:ilvl w:val="0"/>
+          <w:numId w:val="1"/>
+        </w:numPr>
+        <w:rPr>
+          <w:lang w:val="en-GB"/>
+        </w:rPr>
+      </w:pPr>
+      <w:r>
+        <w:rPr>
+          <w:lang w:val="en-GB"/>
+        </w:rPr>
+        <w:t>Drs 50</w:t>
+      </w:r>
+    </w:p>
+    <w:p>
+      <w:pPr>
+        <w:pStyle w:val="Lijstalinea"/>
+        <w:numPr>
+          <w:ilvl w:val="0"/>
+          <w:numId w:val="1"/>
+        </w:numPr>
+        <w:rPr>
+          <w:lang w:val="en-GB"/>
+        </w:rPr>
+      </w:pPr>
+      <w:r>
+        <w:rPr>
+          <w:lang w:val="en-GB"/>
+        </w:rPr>
+        <w:t>M4 Rifle</w:t>
+      </w:r>
+    </w:p>
+    <w:p>
+      <w:pPr>
+        <w:pStyle w:val="Lijstalinea"/>
+        <w:numPr>
+          <w:ilvl w:val="0"/>
+          <w:numId w:val="1"/>
+        </w:numPr>
+        <w:rPr>
+          <w:lang w:val="en-GB"/>
+        </w:rPr>
+      </w:pPr>
+      <w:r>
+        <w:rPr>
+          <w:lang w:val="en-GB"/>
+        </w:rPr>
+        <w:t>M4A-1</w:t>
+      </w:r>
+    </w:p>
+    <w:p>
+      <w:pPr>
+        <w:pStyle w:val="Lijstalinea"/>
+        <w:numPr>
+          <w:ilvl w:val="0"/>
+          <w:numId w:val="1"/>
+        </w:numPr>
+        <w:rPr>
+          <w:lang w:val="en-GB"/>
+        </w:rPr>
+      </w:pPr>
+      <w:r>
+        <w:rPr>
+          <w:lang w:val="en-GB"/>
+        </w:rPr>
+        <w:t>Psg1 SVD</w:t>
+      </w:r>
+    </w:p>
+    <w:p>
+      <w:pPr>
+        <w:pStyle w:val="Lijstalinea"/>
+        <w:numPr>
+          <w:ilvl w:val="0"/>
+          <w:numId w:val="1"/>
+        </w:numPr>
+        <w:rPr>
+          <w:lang w:val="en-GB"/>
+        </w:rPr>
+      </w:pPr>
+      <w:r>
+        <w:rPr>
+          <w:lang w:val="en-GB"/>
+        </w:rPr>
+        <w:t>SCAR</w:t>
+      </w:r>
+    </w:p>
+    <w:p>
+      <w:pPr>
+        <w:pStyle w:val="Lijstalinea"/>
+        <w:numPr>
+          <w:ilvl w:val="0"/>
+          <w:numId w:val="1"/>
+        </w:numPr>
+        <w:rPr>
+          <w:lang w:val="en-GB"/>
+        </w:rPr>
+      </w:pPr>
+      <w:r>
+        <w:rPr>
+          <w:lang w:val="en-GB"/>
+        </w:rPr>
+        <w:t>Spas</w:t>
+      </w:r>
+    </w:p>
+    <w:p>
+      <w:pPr>
+        <w:pStyle w:val="Lijstalinea"/>
+        <w:numPr>
+          <w:ilvl w:val="0"/>
+          <w:numId w:val="1"/>
+        </w:numPr>
+        <w:rPr>
+          <w:lang w:val="en-GB"/>
+        </w:rPr>
+      </w:pPr>
+      <w:r>
+        <w:rPr>
+          <w:lang w:val="en-GB"/>
+        </w:rPr>
+        <w:t>Usp-s</w:t>
+      </w:r>
+    </w:p>
+    <w:p>
+      <w:pPr>
+        <w:rPr>
+          <w:lang w:val="en-GB"/>
+        </w:rPr>
+      </w:pPr>
+    </w:p>
+    <w:p>
+      <w:r>
+        <w:t xml:space="preserve">(Nog geen </w:t>
+      </w:r>
+      <w:proofErr w:type="spellStart"/>
+      <w:r>
+        <w:t>Location</w:t>
+      </w:r>
+      <w:proofErr w:type="spellEnd"/>
+      <w:r>
+        <w:t xml:space="preserve"> </w:t>
+      </w:r>
+      <w:proofErr w:type="spellStart"/>
+      <w:r>
+        <w:t>id</w:t>
+      </w:r>
+      <w:proofErr w:type="spellEnd"/>
+      <w:r>
+        <w:t xml:space="preserve"> toegewezen)</w:t>
       </w:r>
     </w:p>
     <w:sectPr>
@@ -836,11 +2244,103 @@
       </w:pPr>
     </w:lvl>
   </w:abstractNum>
+  <w:abstractNum w:abstractNumId="2" w15:restartNumberingAfterBreak="0">
+    <w:nsid w:val="7D587190"/>
+    <w:multiLevelType w:val="hybridMultilevel"/>
+    <w:tmpl w:val="508EF22A"/>
+    <w:lvl w:ilvl="0" w:tplc="0413000F">
+      <w:start w:val="1"/>
+      <w:numFmt w:val="decimal"/>
+      <w:lvlText w:val="%1."/>
+      <w:lvlJc w:val="left"/>
+      <w:pPr>
+        <w:ind w:left="720" w:hanging="360"/>
+      </w:pPr>
+      <w:rPr>
+        <w:rFonts w:hint="default"/>
+      </w:rPr>
+    </w:lvl>
+    <w:lvl w:ilvl="1" w:tplc="04130019" w:tentative="1">
+      <w:start w:val="1"/>
+      <w:numFmt w:val="lowerLetter"/>
+      <w:lvlText w:val="%2."/>
+      <w:lvlJc w:val="left"/>
+      <w:pPr>
+        <w:ind w:left="1440" w:hanging="360"/>
+      </w:pPr>
+    </w:lvl>
+    <w:lvl w:ilvl="2" w:tplc="0413001B" w:tentative="1">
+      <w:start w:val="1"/>
+      <w:numFmt w:val="lowerRoman"/>
+      <w:lvlText w:val="%3."/>
+      <w:lvlJc w:val="right"/>
+      <w:pPr>
+        <w:ind w:left="2160" w:hanging="180"/>
+      </w:pPr>
+    </w:lvl>
+    <w:lvl w:ilvl="3" w:tplc="0413000F" w:tentative="1">
+      <w:start w:val="1"/>
+      <w:numFmt w:val="decimal"/>
+      <w:lvlText w:val="%4."/>
+      <w:lvlJc w:val="left"/>
+      <w:pPr>
+        <w:ind w:left="2880" w:hanging="360"/>
+      </w:pPr>
+    </w:lvl>
+    <w:lvl w:ilvl="4" w:tplc="04130019" w:tentative="1">
+      <w:start w:val="1"/>
+      <w:numFmt w:val="lowerLetter"/>
+      <w:lvlText w:val="%5."/>
+      <w:lvlJc w:val="left"/>
+      <w:pPr>
+        <w:ind w:left="3600" w:hanging="360"/>
+      </w:pPr>
+    </w:lvl>
+    <w:lvl w:ilvl="5" w:tplc="0413001B" w:tentative="1">
+      <w:start w:val="1"/>
+      <w:numFmt w:val="lowerRoman"/>
+      <w:lvlText w:val="%6."/>
+      <w:lvlJc w:val="right"/>
+      <w:pPr>
+        <w:ind w:left="4320" w:hanging="180"/>
+      </w:pPr>
+    </w:lvl>
+    <w:lvl w:ilvl="6" w:tplc="0413000F" w:tentative="1">
+      <w:start w:val="1"/>
+      <w:numFmt w:val="decimal"/>
+      <w:lvlText w:val="%7."/>
+      <w:lvlJc w:val="left"/>
+      <w:pPr>
+        <w:ind w:left="5040" w:hanging="360"/>
+      </w:pPr>
+    </w:lvl>
+    <w:lvl w:ilvl="7" w:tplc="04130019" w:tentative="1">
+      <w:start w:val="1"/>
+      <w:numFmt w:val="lowerLetter"/>
+      <w:lvlText w:val="%8."/>
+      <w:lvlJc w:val="left"/>
+      <w:pPr>
+        <w:ind w:left="5760" w:hanging="360"/>
+      </w:pPr>
+    </w:lvl>
+    <w:lvl w:ilvl="8" w:tplc="0413001B" w:tentative="1">
+      <w:start w:val="1"/>
+      <w:numFmt w:val="lowerRoman"/>
+      <w:lvlText w:val="%9."/>
+      <w:lvlJc w:val="right"/>
+      <w:pPr>
+        <w:ind w:left="6480" w:hanging="180"/>
+      </w:pPr>
+    </w:lvl>
+  </w:abstractNum>
   <w:num w:numId="1">
     <w:abstractNumId w:val="1"/>
   </w:num>
   <w:num w:numId="2">
     <w:abstractNumId w:val="0"/>
+  </w:num>
+  <w:num w:numId="3">
+    <w:abstractNumId w:val="2"/>
   </w:num>
 </w:numbering>
 </file>
@@ -968,6 +2468,7 @@
     <w:lsdException w:name="HTML Sample" w:semiHidden="1" w:unhideWhenUsed="1"/>
     <w:lsdException w:name="HTML Typewriter" w:semiHidden="1" w:unhideWhenUsed="1"/>
     <w:lsdException w:name="HTML Variable" w:semiHidden="1" w:unhideWhenUsed="1"/>
+    <w:lsdException w:name="Normal Table" w:semiHidden="1" w:unhideWhenUsed="1"/>
     <w:lsdException w:name="annotation subject" w:semiHidden="1" w:unhideWhenUsed="1"/>
     <w:lsdException w:name="No List" w:semiHidden="1" w:unhideWhenUsed="1"/>
     <w:lsdException w:name="Outline List 1" w:semiHidden="1" w:unhideWhenUsed="1"/>
@@ -1014,8 +2515,10 @@
     <w:lsdException w:name="Table Subtle 2" w:semiHidden="1" w:unhideWhenUsed="1"/>
     <w:lsdException w:name="Table Web 1" w:semiHidden="1" w:unhideWhenUsed="1"/>
     <w:lsdException w:name="Table Web 2" w:semiHidden="1" w:unhideWhenUsed="1"/>
+    <w:lsdException w:name="Table Web 3" w:semiHidden="1" w:unhideWhenUsed="1"/>
     <w:lsdException w:name="Balloon Text" w:semiHidden="1" w:unhideWhenUsed="1"/>
     <w:lsdException w:name="Table Grid" w:uiPriority="39"/>
+    <w:lsdException w:name="Table Theme" w:semiHidden="1" w:unhideWhenUsed="1"/>
     <w:lsdException w:name="Placeholder Text" w:semiHidden="1"/>
     <w:lsdException w:name="No Spacing" w:uiPriority="1" w:qFormat="1"/>
     <w:lsdException w:name="Light Shading" w:uiPriority="60"/>

</xml_diff>

<commit_message>
Hide of the choices works every time and start working on the inventorry
</commit_message>
<xml_diff>
--- a/Eigen spel/Alle_Locaties.docx
+++ b/Eigen spel/Alle_Locaties.docx
@@ -1133,897 +1133,921 @@
         </w:rPr>
         <w:t xml:space="preserve">  </w:t>
       </w:r>
+    </w:p>
+    <w:p>
+      <w:pPr>
+        <w:pStyle w:val="Lijstalinea"/>
+        <w:numPr>
+          <w:ilvl w:val="0"/>
+          <w:numId w:val="1"/>
+        </w:numPr>
+        <w:rPr>
+          <w:lang w:val="en-GB"/>
+        </w:rPr>
+      </w:pPr>
+      <w:r>
+        <w:rPr>
+          <w:lang w:val="en-GB"/>
+        </w:rPr>
+        <w:t>Car</w:t>
+      </w:r>
+      <w:r>
+        <w:rPr>
+          <w:lang w:val="en-GB"/>
+        </w:rPr>
+        <w:t xml:space="preserve"> </w:t>
+      </w:r>
+    </w:p>
+    <w:p>
+      <w:pPr>
+        <w:pStyle w:val="Lijstalinea"/>
+        <w:numPr>
+          <w:ilvl w:val="0"/>
+          <w:numId w:val="1"/>
+        </w:numPr>
+        <w:rPr>
+          <w:lang w:val="en-GB"/>
+        </w:rPr>
+      </w:pPr>
+      <w:r>
+        <w:rPr>
+          <w:lang w:val="en-GB"/>
+        </w:rPr>
+        <w:t>Crossbow</w:t>
+      </w:r>
+      <w:r>
+        <w:rPr>
+          <w:lang w:val="en-GB"/>
+        </w:rPr>
+        <w:t xml:space="preserve"> </w:t>
+      </w:r>
+    </w:p>
+    <w:p>
+      <w:pPr>
+        <w:pStyle w:val="Lijstalinea"/>
+        <w:numPr>
+          <w:ilvl w:val="0"/>
+          <w:numId w:val="1"/>
+        </w:numPr>
+        <w:rPr>
+          <w:lang w:val="en-GB"/>
+        </w:rPr>
+      </w:pPr>
+      <w:r>
+        <w:rPr>
+          <w:lang w:val="en-GB"/>
+        </w:rPr>
+        <w:t xml:space="preserve">Dragounv </w:t>
+      </w:r>
+    </w:p>
+    <w:p>
+      <w:pPr>
+        <w:pStyle w:val="Lijstalinea"/>
+        <w:numPr>
+          <w:ilvl w:val="0"/>
+          <w:numId w:val="1"/>
+        </w:numPr>
+        <w:rPr>
+          <w:lang w:val="en-GB"/>
+        </w:rPr>
+      </w:pPr>
+      <w:r>
+        <w:rPr>
+          <w:lang w:val="en-GB"/>
+        </w:rPr>
+        <w:t>SVD Dragounv</w:t>
+      </w:r>
+    </w:p>
+    <w:p>
+      <w:pPr>
+        <w:pStyle w:val="Lijstalinea"/>
+        <w:numPr>
+          <w:ilvl w:val="0"/>
+          <w:numId w:val="1"/>
+        </w:numPr>
+        <w:rPr>
+          <w:lang w:val="en-GB"/>
+        </w:rPr>
+      </w:pPr>
+      <w:r>
+        <w:rPr>
+          <w:lang w:val="en-GB"/>
+        </w:rPr>
+        <w:t>Drs 50</w:t>
+      </w:r>
+      <w:r>
+        <w:rPr>
+          <w:lang w:val="en-GB"/>
+        </w:rPr>
+        <w:t xml:space="preserve"> </w:t>
+      </w:r>
+    </w:p>
+    <w:p>
+      <w:pPr>
+        <w:pStyle w:val="Lijstalinea"/>
+        <w:numPr>
+          <w:ilvl w:val="0"/>
+          <w:numId w:val="1"/>
+        </w:numPr>
+        <w:rPr>
+          <w:lang w:val="en-GB"/>
+        </w:rPr>
+      </w:pPr>
+      <w:proofErr w:type="spellStart"/>
+      <w:r>
+        <w:rPr>
+          <w:lang w:val="en-GB"/>
+        </w:rPr>
+        <w:t>Fal</w:t>
+      </w:r>
+      <w:proofErr w:type="spellEnd"/>
+      <w:r>
+        <w:rPr>
+          <w:lang w:val="en-GB"/>
+        </w:rPr>
+        <w:t xml:space="preserve"> </w:t>
+      </w:r>
+    </w:p>
+    <w:p>
+      <w:pPr>
+        <w:pStyle w:val="Lijstalinea"/>
+        <w:numPr>
+          <w:ilvl w:val="0"/>
+          <w:numId w:val="1"/>
+        </w:numPr>
+        <w:rPr>
+          <w:lang w:val="en-GB"/>
+        </w:rPr>
+      </w:pPr>
+      <w:r>
+        <w:rPr>
+          <w:lang w:val="en-GB"/>
+        </w:rPr>
+        <w:t>Five seven</w:t>
+      </w:r>
+      <w:r>
+        <w:rPr>
+          <w:lang w:val="en-GB"/>
+        </w:rPr>
+        <w:t xml:space="preserve"> </w:t>
+      </w:r>
+    </w:p>
+    <w:p>
+      <w:pPr>
+        <w:pStyle w:val="Lijstalinea"/>
+        <w:numPr>
+          <w:ilvl w:val="0"/>
+          <w:numId w:val="1"/>
+        </w:numPr>
+        <w:rPr>
+          <w:lang w:val="en-GB"/>
+        </w:rPr>
+      </w:pPr>
+      <w:r>
+        <w:rPr>
+          <w:lang w:val="en-GB"/>
+        </w:rPr>
+        <w:t>Flare</w:t>
+      </w:r>
+    </w:p>
+    <w:p>
+      <w:pPr>
+        <w:pStyle w:val="Lijstalinea"/>
+        <w:numPr>
+          <w:ilvl w:val="0"/>
+          <w:numId w:val="1"/>
+        </w:numPr>
+        <w:rPr>
+          <w:lang w:val="en-GB"/>
+        </w:rPr>
+      </w:pPr>
+      <w:r>
+        <w:rPr>
+          <w:lang w:val="en-GB"/>
+        </w:rPr>
+        <w:t xml:space="preserve">Gold </w:t>
+      </w:r>
+    </w:p>
+    <w:p>
+      <w:pPr>
+        <w:pStyle w:val="Lijstalinea"/>
+        <w:numPr>
+          <w:ilvl w:val="0"/>
+          <w:numId w:val="1"/>
+        </w:numPr>
+        <w:rPr>
+          <w:lang w:val="en-GB"/>
+        </w:rPr>
+      </w:pPr>
+      <w:proofErr w:type="spellStart"/>
+      <w:r>
+        <w:rPr>
+          <w:lang w:val="en-GB"/>
+        </w:rPr>
+        <w:t>Jerrycan</w:t>
+      </w:r>
+      <w:proofErr w:type="spellEnd"/>
+      <w:r>
+        <w:rPr>
+          <w:lang w:val="en-GB"/>
+        </w:rPr>
+        <w:t xml:space="preserve"> </w:t>
+      </w:r>
+    </w:p>
+    <w:p>
+      <w:pPr>
+        <w:pStyle w:val="Lijstalinea"/>
+        <w:numPr>
+          <w:ilvl w:val="0"/>
+          <w:numId w:val="1"/>
+        </w:numPr>
+        <w:rPr>
+          <w:lang w:val="en-GB"/>
+        </w:rPr>
+      </w:pPr>
+      <w:r>
+        <w:rPr>
+          <w:lang w:val="en-GB"/>
+        </w:rPr>
+        <w:t>Key for the bank</w:t>
+      </w:r>
+    </w:p>
+    <w:p>
+      <w:pPr>
+        <w:pStyle w:val="Lijstalinea"/>
+        <w:numPr>
+          <w:ilvl w:val="0"/>
+          <w:numId w:val="1"/>
+        </w:numPr>
+        <w:rPr>
+          <w:lang w:val="en-GB"/>
+        </w:rPr>
+      </w:pPr>
+      <w:r>
+        <w:rPr>
+          <w:lang w:val="en-GB"/>
+        </w:rPr>
+        <w:t xml:space="preserve">Key Police </w:t>
+      </w:r>
+      <w:r>
+        <w:rPr>
+          <w:lang w:val="en-GB"/>
+        </w:rPr>
+        <w:t>Stati</w:t>
+      </w:r>
+      <w:r>
+        <w:rPr>
+          <w:lang w:val="en-GB"/>
+        </w:rPr>
+        <w:t>on</w:t>
+      </w:r>
+    </w:p>
+    <w:p>
+      <w:pPr>
+        <w:pStyle w:val="Lijstalinea"/>
+        <w:numPr>
+          <w:ilvl w:val="0"/>
+          <w:numId w:val="1"/>
+        </w:numPr>
+        <w:rPr>
+          <w:lang w:val="en-GB"/>
+        </w:rPr>
+      </w:pPr>
+      <w:r>
+        <w:rPr>
+          <w:lang w:val="en-GB"/>
+        </w:rPr>
+        <w:t>Key Graveyard</w:t>
+      </w:r>
+      <w:r>
+        <w:rPr>
+          <w:lang w:val="en-GB"/>
+        </w:rPr>
+        <w:t xml:space="preserve"> </w:t>
+      </w:r>
+    </w:p>
+    <w:p>
+      <w:pPr>
+        <w:pStyle w:val="Lijstalinea"/>
+        <w:numPr>
+          <w:ilvl w:val="0"/>
+          <w:numId w:val="1"/>
+        </w:numPr>
+        <w:rPr>
+          <w:lang w:val="en-GB"/>
+        </w:rPr>
+      </w:pPr>
+      <w:r>
+        <w:rPr>
+          <w:lang w:val="en-GB"/>
+        </w:rPr>
+        <w:t>M4</w:t>
+      </w:r>
+      <w:r>
+        <w:rPr>
+          <w:lang w:val="en-GB"/>
+        </w:rPr>
+        <w:t xml:space="preserve"> </w:t>
+      </w:r>
+    </w:p>
+    <w:p>
+      <w:pPr>
+        <w:pStyle w:val="Lijstalinea"/>
+        <w:numPr>
+          <w:ilvl w:val="0"/>
+          <w:numId w:val="1"/>
+        </w:numPr>
+        <w:rPr>
+          <w:lang w:val="en-GB"/>
+        </w:rPr>
+      </w:pPr>
+      <w:r>
+        <w:rPr>
+          <w:lang w:val="en-GB"/>
+        </w:rPr>
+        <w:t>M4a1-s</w:t>
+      </w:r>
+      <w:r>
+        <w:rPr>
+          <w:lang w:val="en-GB"/>
+        </w:rPr>
+        <w:t xml:space="preserve"> </w:t>
+      </w:r>
+    </w:p>
+    <w:p>
+      <w:pPr>
+        <w:pStyle w:val="Lijstalinea"/>
+        <w:numPr>
+          <w:ilvl w:val="0"/>
+          <w:numId w:val="1"/>
+        </w:numPr>
+        <w:rPr>
+          <w:lang w:val="en-GB"/>
+        </w:rPr>
+      </w:pPr>
+      <w:r>
+        <w:rPr>
+          <w:lang w:val="en-GB"/>
+        </w:rPr>
+        <w:t>M27-law</w:t>
+      </w:r>
+      <w:r>
+        <w:rPr>
+          <w:lang w:val="en-GB"/>
+        </w:rPr>
+        <w:t xml:space="preserve"> </w:t>
+      </w:r>
+    </w:p>
+    <w:p>
+      <w:pPr>
+        <w:pStyle w:val="Lijstalinea"/>
+        <w:numPr>
+          <w:ilvl w:val="0"/>
+          <w:numId w:val="1"/>
+        </w:numPr>
+        <w:rPr>
+          <w:lang w:val="en-GB"/>
+        </w:rPr>
+      </w:pPr>
+      <w:r>
+        <w:rPr>
+          <w:lang w:val="en-GB"/>
+        </w:rPr>
+        <w:t>Nail gun</w:t>
+      </w:r>
+      <w:r>
+        <w:rPr>
+          <w:lang w:val="en-GB"/>
+        </w:rPr>
+        <w:t xml:space="preserve"> </w:t>
+      </w:r>
+    </w:p>
+    <w:p>
+      <w:pPr>
+        <w:pStyle w:val="Lijstalinea"/>
+        <w:numPr>
+          <w:ilvl w:val="0"/>
+          <w:numId w:val="1"/>
+        </w:numPr>
+        <w:rPr>
+          <w:lang w:val="en-GB"/>
+        </w:rPr>
+      </w:pPr>
+      <w:r>
+        <w:rPr>
+          <w:lang w:val="en-GB"/>
+        </w:rPr>
+        <w:t>P250</w:t>
+      </w:r>
+      <w:r>
+        <w:rPr>
+          <w:lang w:val="en-GB"/>
+        </w:rPr>
+        <w:t xml:space="preserve"> </w:t>
+      </w:r>
+    </w:p>
+    <w:p>
+      <w:pPr>
+        <w:pStyle w:val="Lijstalinea"/>
+        <w:numPr>
+          <w:ilvl w:val="0"/>
+          <w:numId w:val="1"/>
+        </w:numPr>
+        <w:rPr>
+          <w:lang w:val="en-GB"/>
+        </w:rPr>
+      </w:pPr>
+      <w:r>
+        <w:rPr>
+          <w:lang w:val="en-GB"/>
+        </w:rPr>
+        <w:t xml:space="preserve">Psg1 </w:t>
+      </w:r>
+    </w:p>
+    <w:p>
+      <w:pPr>
+        <w:pStyle w:val="Lijstalinea"/>
+        <w:numPr>
+          <w:ilvl w:val="0"/>
+          <w:numId w:val="1"/>
+        </w:numPr>
+        <w:rPr>
+          <w:lang w:val="en-GB"/>
+        </w:rPr>
+      </w:pPr>
+      <w:r>
+        <w:rPr>
+          <w:lang w:val="en-GB"/>
+        </w:rPr>
+        <w:t>SVD psg1</w:t>
+      </w:r>
+      <w:r>
+        <w:rPr>
+          <w:lang w:val="en-GB"/>
+        </w:rPr>
+        <w:t xml:space="preserve"> </w:t>
+      </w:r>
+    </w:p>
+    <w:p>
+      <w:pPr>
+        <w:pStyle w:val="Lijstalinea"/>
+        <w:numPr>
+          <w:ilvl w:val="0"/>
+          <w:numId w:val="1"/>
+        </w:numPr>
+        <w:rPr>
+          <w:lang w:val="en-GB"/>
+        </w:rPr>
+      </w:pPr>
+      <w:r>
+        <w:rPr>
+          <w:lang w:val="en-GB"/>
+        </w:rPr>
+        <w:t>Ranger</w:t>
+      </w:r>
+      <w:r>
+        <w:rPr>
+          <w:lang w:val="en-GB"/>
+        </w:rPr>
+        <w:t xml:space="preserve"> </w:t>
+      </w:r>
+    </w:p>
+    <w:p>
+      <w:pPr>
+        <w:pStyle w:val="Lijstalinea"/>
+        <w:numPr>
+          <w:ilvl w:val="0"/>
+          <w:numId w:val="1"/>
+        </w:numPr>
+        <w:rPr>
+          <w:lang w:val="en-GB"/>
+        </w:rPr>
+      </w:pPr>
+      <w:proofErr w:type="spellStart"/>
+      <w:r>
+        <w:rPr>
+          <w:lang w:val="en-GB"/>
+        </w:rPr>
+        <w:t>Recevier</w:t>
+      </w:r>
+      <w:proofErr w:type="spellEnd"/>
+    </w:p>
+    <w:p>
+      <w:pPr>
+        <w:pStyle w:val="Lijstalinea"/>
+        <w:numPr>
+          <w:ilvl w:val="0"/>
+          <w:numId w:val="1"/>
+        </w:numPr>
+        <w:rPr>
+          <w:lang w:val="en-GB"/>
+        </w:rPr>
+      </w:pPr>
+      <w:proofErr w:type="spellStart"/>
+      <w:r>
+        <w:rPr>
+          <w:lang w:val="en-GB"/>
+        </w:rPr>
+        <w:t>Rpg</w:t>
+      </w:r>
+      <w:proofErr w:type="spellEnd"/>
+      <w:r>
+        <w:rPr>
+          <w:lang w:val="en-GB"/>
+        </w:rPr>
+        <w:t xml:space="preserve"> </w:t>
+      </w:r>
+    </w:p>
+    <w:p>
+      <w:pPr>
+        <w:pStyle w:val="Lijstalinea"/>
+        <w:numPr>
+          <w:ilvl w:val="0"/>
+          <w:numId w:val="1"/>
+        </w:numPr>
+        <w:rPr>
+          <w:lang w:val="en-GB"/>
+        </w:rPr>
+      </w:pPr>
+      <w:r>
+        <w:rPr>
+          <w:lang w:val="en-GB"/>
+        </w:rPr>
+        <w:t>Scar</w:t>
+      </w:r>
+    </w:p>
+    <w:p>
+      <w:pPr>
+        <w:pStyle w:val="Lijstalinea"/>
+        <w:numPr>
+          <w:ilvl w:val="0"/>
+          <w:numId w:val="1"/>
+        </w:numPr>
+        <w:rPr>
+          <w:lang w:val="en-GB"/>
+        </w:rPr>
+      </w:pPr>
+      <w:proofErr w:type="spellStart"/>
+      <w:r>
+        <w:rPr>
+          <w:lang w:val="en-GB"/>
+        </w:rPr>
+        <w:t>SecurityCard</w:t>
+      </w:r>
+      <w:proofErr w:type="spellEnd"/>
+      <w:r>
+        <w:rPr>
+          <w:lang w:val="en-GB"/>
+        </w:rPr>
+        <w:t xml:space="preserve"> </w:t>
+      </w:r>
+    </w:p>
+    <w:p>
+      <w:pPr>
+        <w:pStyle w:val="Lijstalinea"/>
+        <w:numPr>
+          <w:ilvl w:val="0"/>
+          <w:numId w:val="1"/>
+        </w:numPr>
+        <w:rPr>
+          <w:lang w:val="en-GB"/>
+        </w:rPr>
+      </w:pPr>
+      <w:r>
+        <w:rPr>
+          <w:lang w:val="en-GB"/>
+        </w:rPr>
+        <w:t>Silencer</w:t>
+      </w:r>
+      <w:r>
+        <w:rPr>
+          <w:lang w:val="en-GB"/>
+        </w:rPr>
+        <w:t xml:space="preserve"> </w:t>
+      </w:r>
+    </w:p>
+    <w:p>
+      <w:pPr>
+        <w:pStyle w:val="Lijstalinea"/>
+        <w:numPr>
+          <w:ilvl w:val="0"/>
+          <w:numId w:val="1"/>
+        </w:numPr>
+        <w:rPr>
+          <w:lang w:val="en-GB"/>
+        </w:rPr>
+      </w:pPr>
+      <w:r>
+        <w:rPr>
+          <w:lang w:val="en-GB"/>
+        </w:rPr>
+        <w:t>Spas</w:t>
+      </w:r>
+      <w:r>
+        <w:rPr>
+          <w:lang w:val="en-GB"/>
+        </w:rPr>
+        <w:t xml:space="preserve"> </w:t>
+      </w:r>
+    </w:p>
+    <w:p>
+      <w:pPr>
+        <w:pStyle w:val="Lijstalinea"/>
+        <w:numPr>
+          <w:ilvl w:val="0"/>
+          <w:numId w:val="1"/>
+        </w:numPr>
+        <w:rPr>
+          <w:lang w:val="en-GB"/>
+        </w:rPr>
+      </w:pPr>
+      <w:r>
+        <w:rPr>
+          <w:lang w:val="en-GB"/>
+        </w:rPr>
+        <w:t>Striker</w:t>
+      </w:r>
+      <w:r>
+        <w:rPr>
+          <w:lang w:val="en-GB"/>
+        </w:rPr>
+        <w:t xml:space="preserve"> </w:t>
+      </w:r>
+    </w:p>
+    <w:p>
+      <w:pPr>
+        <w:pStyle w:val="Lijstalinea"/>
+        <w:numPr>
+          <w:ilvl w:val="0"/>
+          <w:numId w:val="1"/>
+        </w:numPr>
+        <w:rPr>
+          <w:lang w:val="en-GB"/>
+        </w:rPr>
+      </w:pPr>
+      <w:r>
+        <w:rPr>
+          <w:lang w:val="en-GB"/>
+        </w:rPr>
+        <w:t>Tar21</w:t>
+      </w:r>
+      <w:r>
+        <w:rPr>
+          <w:lang w:val="en-GB"/>
+        </w:rPr>
+        <w:t xml:space="preserve"> </w:t>
+      </w:r>
+    </w:p>
+    <w:p>
+      <w:pPr>
+        <w:pStyle w:val="Lijstalinea"/>
+        <w:numPr>
+          <w:ilvl w:val="0"/>
+          <w:numId w:val="1"/>
+        </w:numPr>
+        <w:rPr>
+          <w:lang w:val="en-GB"/>
+        </w:rPr>
+      </w:pPr>
+      <w:r>
+        <w:rPr>
+          <w:lang w:val="en-GB"/>
+        </w:rPr>
+        <w:t>Tec9</w:t>
+      </w:r>
+      <w:r>
+        <w:rPr>
+          <w:lang w:val="en-GB"/>
+        </w:rPr>
+        <w:t xml:space="preserve"> </w:t>
+      </w:r>
+    </w:p>
+    <w:p>
+      <w:pPr>
+        <w:pStyle w:val="Lijstalinea"/>
+        <w:numPr>
+          <w:ilvl w:val="0"/>
+          <w:numId w:val="1"/>
+        </w:numPr>
+        <w:rPr>
+          <w:lang w:val="en-GB"/>
+        </w:rPr>
+      </w:pPr>
+      <w:proofErr w:type="spellStart"/>
+      <w:r>
+        <w:rPr>
+          <w:lang w:val="en-GB"/>
+        </w:rPr>
+        <w:t>Usps</w:t>
+      </w:r>
+      <w:proofErr w:type="spellEnd"/>
+      <w:r>
+        <w:rPr>
+          <w:lang w:val="en-GB"/>
+        </w:rPr>
+        <w:t xml:space="preserve"> </w:t>
+      </w:r>
+    </w:p>
+    <w:p>
+      <w:pPr>
+        <w:pStyle w:val="Lijstalinea"/>
+        <w:numPr>
+          <w:ilvl w:val="0"/>
+          <w:numId w:val="1"/>
+        </w:numPr>
+        <w:rPr>
+          <w:lang w:val="en-GB"/>
+        </w:rPr>
+      </w:pPr>
+      <w:proofErr w:type="spellStart"/>
+      <w:r>
+        <w:rPr>
+          <w:lang w:val="en-GB"/>
+        </w:rPr>
+        <w:t>Verstrerker</w:t>
+      </w:r>
+      <w:proofErr w:type="spellEnd"/>
+      <w:r>
+        <w:rPr>
+          <w:lang w:val="en-GB"/>
+        </w:rPr>
+        <w:t xml:space="preserve"> </w:t>
+      </w:r>
+    </w:p>
+    <w:p>
+      <w:pPr>
+        <w:pStyle w:val="Lijstalinea"/>
+        <w:numPr>
+          <w:ilvl w:val="0"/>
+          <w:numId w:val="1"/>
+        </w:numPr>
+        <w:rPr>
+          <w:lang w:val="en-GB"/>
+        </w:rPr>
+      </w:pPr>
+      <w:r>
+        <w:rPr>
+          <w:lang w:val="en-GB"/>
+        </w:rPr>
+        <w:t>Xm1014</w:t>
+      </w:r>
+      <w:r>
+        <w:rPr>
+          <w:lang w:val="en-GB"/>
+        </w:rPr>
+        <w:t xml:space="preserve"> </w:t>
+      </w:r>
+    </w:p>
+    <w:p>
+      <w:pPr>
+        <w:pStyle w:val="Lijstalinea"/>
+        <w:numPr>
+          <w:ilvl w:val="0"/>
+          <w:numId w:val="1"/>
+        </w:numPr>
+        <w:rPr>
+          <w:lang w:val="en-GB"/>
+        </w:rPr>
+      </w:pPr>
+      <w:r>
+        <w:rPr>
+          <w:lang w:val="en-GB"/>
+        </w:rPr>
+        <w:t>Drs 50</w:t>
+      </w:r>
+      <w:r>
+        <w:rPr>
+          <w:lang w:val="en-GB"/>
+        </w:rPr>
+        <w:t xml:space="preserve"> (Cache)</w:t>
+      </w:r>
+    </w:p>
+    <w:p>
+      <w:pPr>
+        <w:pStyle w:val="Lijstalinea"/>
+        <w:numPr>
+          <w:ilvl w:val="0"/>
+          <w:numId w:val="1"/>
+        </w:numPr>
+        <w:rPr>
+          <w:lang w:val="en-GB"/>
+        </w:rPr>
+      </w:pPr>
+      <w:r>
+        <w:rPr>
+          <w:lang w:val="en-GB"/>
+        </w:rPr>
+        <w:t>M4 Rifle</w:t>
+      </w:r>
+    </w:p>
+    <w:p>
+      <w:pPr>
+        <w:pStyle w:val="Lijstalinea"/>
+        <w:numPr>
+          <w:ilvl w:val="0"/>
+          <w:numId w:val="1"/>
+        </w:numPr>
+        <w:rPr>
+          <w:lang w:val="en-GB"/>
+        </w:rPr>
+      </w:pPr>
+      <w:r>
+        <w:rPr>
+          <w:lang w:val="en-GB"/>
+        </w:rPr>
+        <w:t>M4A-1</w:t>
+      </w:r>
+    </w:p>
+    <w:p>
+      <w:pPr>
+        <w:pStyle w:val="Lijstalinea"/>
+        <w:numPr>
+          <w:ilvl w:val="0"/>
+          <w:numId w:val="1"/>
+        </w:numPr>
+        <w:rPr>
+          <w:lang w:val="en-GB"/>
+        </w:rPr>
+      </w:pPr>
+      <w:r>
+        <w:rPr>
+          <w:lang w:val="en-GB"/>
+        </w:rPr>
+        <w:t>Psg1 SVD</w:t>
+      </w:r>
+    </w:p>
+    <w:p>
+      <w:pPr>
+        <w:pStyle w:val="Lijstalinea"/>
+        <w:numPr>
+          <w:ilvl w:val="0"/>
+          <w:numId w:val="1"/>
+        </w:numPr>
+        <w:rPr>
+          <w:lang w:val="en-GB"/>
+        </w:rPr>
+      </w:pPr>
+      <w:r>
+        <w:rPr>
+          <w:lang w:val="en-GB"/>
+        </w:rPr>
+        <w:t>SCAR</w:t>
+      </w:r>
+    </w:p>
+    <w:p>
+      <w:pPr>
+        <w:pStyle w:val="Lijstalinea"/>
+        <w:numPr>
+          <w:ilvl w:val="0"/>
+          <w:numId w:val="1"/>
+        </w:numPr>
+        <w:rPr>
+          <w:lang w:val="en-GB"/>
+        </w:rPr>
+      </w:pPr>
+      <w:r>
+        <w:rPr>
+          <w:lang w:val="en-GB"/>
+        </w:rPr>
+        <w:t>Spas</w:t>
+      </w:r>
+    </w:p>
+    <w:p>
+      <w:pPr>
+        <w:pStyle w:val="Lijstalinea"/>
+        <w:numPr>
+          <w:ilvl w:val="0"/>
+          <w:numId w:val="1"/>
+        </w:numPr>
+        <w:rPr>
+          <w:lang w:val="en-GB"/>
+        </w:rPr>
+      </w:pPr>
+      <w:r>
+        <w:rPr>
+          <w:lang w:val="en-GB"/>
+        </w:rPr>
+        <w:t>Usp-s</w:t>
+      </w:r>
+      <w:r>
+        <w:rPr>
+          <w:lang w:val="en-GB"/>
+        </w:rPr>
+        <w:t xml:space="preserve"> ( </w:t>
+      </w:r>
+      <w:r>
+        <w:rPr>
+          <w:lang w:val="en-GB"/>
+        </w:rPr>
+        <w:t xml:space="preserve">end of </w:t>
+      </w:r>
       <w:bookmarkStart w:id="0" w:name="_GoBack"/>
       <w:bookmarkEnd w:id="0"/>
-    </w:p>
-    <w:p>
-      <w:pPr>
-        <w:pStyle w:val="Lijstalinea"/>
-        <w:numPr>
-          <w:ilvl w:val="0"/>
-          <w:numId w:val="1"/>
-        </w:numPr>
-        <w:rPr>
-          <w:lang w:val="en-GB"/>
-        </w:rPr>
-      </w:pPr>
-      <w:r>
-        <w:rPr>
-          <w:lang w:val="en-GB"/>
-        </w:rPr>
-        <w:t>Car</w:t>
-      </w:r>
-      <w:r>
-        <w:rPr>
-          <w:lang w:val="en-GB"/>
-        </w:rPr>
-        <w:t xml:space="preserve"> </w:t>
-      </w:r>
-    </w:p>
-    <w:p>
-      <w:pPr>
-        <w:pStyle w:val="Lijstalinea"/>
-        <w:numPr>
-          <w:ilvl w:val="0"/>
-          <w:numId w:val="1"/>
-        </w:numPr>
-        <w:rPr>
-          <w:lang w:val="en-GB"/>
-        </w:rPr>
-      </w:pPr>
-      <w:r>
-        <w:rPr>
-          <w:lang w:val="en-GB"/>
-        </w:rPr>
-        <w:t>Crossbow</w:t>
-      </w:r>
-      <w:r>
-        <w:rPr>
-          <w:lang w:val="en-GB"/>
-        </w:rPr>
-        <w:t xml:space="preserve"> </w:t>
-      </w:r>
-    </w:p>
-    <w:p>
-      <w:pPr>
-        <w:pStyle w:val="Lijstalinea"/>
-        <w:numPr>
-          <w:ilvl w:val="0"/>
-          <w:numId w:val="1"/>
-        </w:numPr>
-        <w:rPr>
-          <w:lang w:val="en-GB"/>
-        </w:rPr>
-      </w:pPr>
-      <w:r>
-        <w:rPr>
-          <w:lang w:val="en-GB"/>
-        </w:rPr>
-        <w:t xml:space="preserve">Dragounv </w:t>
-      </w:r>
-    </w:p>
-    <w:p>
-      <w:pPr>
-        <w:pStyle w:val="Lijstalinea"/>
-        <w:numPr>
-          <w:ilvl w:val="0"/>
-          <w:numId w:val="1"/>
-        </w:numPr>
-        <w:rPr>
-          <w:lang w:val="en-GB"/>
-        </w:rPr>
-      </w:pPr>
-      <w:r>
-        <w:rPr>
-          <w:lang w:val="en-GB"/>
-        </w:rPr>
-        <w:t>SVD Dragounv</w:t>
-      </w:r>
-    </w:p>
-    <w:p>
-      <w:pPr>
-        <w:pStyle w:val="Lijstalinea"/>
-        <w:numPr>
-          <w:ilvl w:val="0"/>
-          <w:numId w:val="1"/>
-        </w:numPr>
-        <w:rPr>
-          <w:lang w:val="en-GB"/>
-        </w:rPr>
-      </w:pPr>
-      <w:r>
-        <w:rPr>
-          <w:lang w:val="en-GB"/>
-        </w:rPr>
-        <w:t>Drs 50</w:t>
-      </w:r>
-      <w:r>
-        <w:rPr>
-          <w:lang w:val="en-GB"/>
-        </w:rPr>
-        <w:t xml:space="preserve"> </w:t>
-      </w:r>
-    </w:p>
-    <w:p>
-      <w:pPr>
-        <w:pStyle w:val="Lijstalinea"/>
-        <w:numPr>
-          <w:ilvl w:val="0"/>
-          <w:numId w:val="1"/>
-        </w:numPr>
-        <w:rPr>
-          <w:lang w:val="en-GB"/>
-        </w:rPr>
-      </w:pPr>
-      <w:proofErr w:type="spellStart"/>
-      <w:r>
-        <w:rPr>
-          <w:lang w:val="en-GB"/>
-        </w:rPr>
-        <w:t>Fal</w:t>
-      </w:r>
-      <w:proofErr w:type="spellEnd"/>
-      <w:r>
-        <w:rPr>
-          <w:lang w:val="en-GB"/>
-        </w:rPr>
-        <w:t xml:space="preserve"> </w:t>
-      </w:r>
-    </w:p>
-    <w:p>
-      <w:pPr>
-        <w:pStyle w:val="Lijstalinea"/>
-        <w:numPr>
-          <w:ilvl w:val="0"/>
-          <w:numId w:val="1"/>
-        </w:numPr>
-        <w:rPr>
-          <w:lang w:val="en-GB"/>
-        </w:rPr>
-      </w:pPr>
-      <w:r>
-        <w:rPr>
-          <w:lang w:val="en-GB"/>
-        </w:rPr>
-        <w:t>Five seven</w:t>
-      </w:r>
-      <w:r>
-        <w:rPr>
-          <w:lang w:val="en-GB"/>
-        </w:rPr>
-        <w:t xml:space="preserve"> </w:t>
-      </w:r>
-    </w:p>
-    <w:p>
-      <w:pPr>
-        <w:pStyle w:val="Lijstalinea"/>
-        <w:numPr>
-          <w:ilvl w:val="0"/>
-          <w:numId w:val="1"/>
-        </w:numPr>
-        <w:rPr>
-          <w:lang w:val="en-GB"/>
-        </w:rPr>
-      </w:pPr>
-      <w:r>
-        <w:rPr>
-          <w:lang w:val="en-GB"/>
-        </w:rPr>
-        <w:t>Flare</w:t>
-      </w:r>
-    </w:p>
-    <w:p>
-      <w:pPr>
-        <w:pStyle w:val="Lijstalinea"/>
-        <w:numPr>
-          <w:ilvl w:val="0"/>
-          <w:numId w:val="1"/>
-        </w:numPr>
-        <w:rPr>
-          <w:lang w:val="en-GB"/>
-        </w:rPr>
-      </w:pPr>
-      <w:r>
-        <w:rPr>
-          <w:lang w:val="en-GB"/>
-        </w:rPr>
-        <w:t xml:space="preserve">Gold </w:t>
-      </w:r>
-    </w:p>
-    <w:p>
-      <w:pPr>
-        <w:pStyle w:val="Lijstalinea"/>
-        <w:numPr>
-          <w:ilvl w:val="0"/>
-          <w:numId w:val="1"/>
-        </w:numPr>
-        <w:rPr>
-          <w:lang w:val="en-GB"/>
-        </w:rPr>
-      </w:pPr>
-      <w:proofErr w:type="spellStart"/>
-      <w:r>
-        <w:rPr>
-          <w:lang w:val="en-GB"/>
-        </w:rPr>
-        <w:t>Jerrycan</w:t>
-      </w:r>
-      <w:proofErr w:type="spellEnd"/>
-      <w:r>
-        <w:rPr>
-          <w:lang w:val="en-GB"/>
-        </w:rPr>
-        <w:t xml:space="preserve"> </w:t>
-      </w:r>
-    </w:p>
-    <w:p>
-      <w:pPr>
-        <w:pStyle w:val="Lijstalinea"/>
-        <w:numPr>
-          <w:ilvl w:val="0"/>
-          <w:numId w:val="1"/>
-        </w:numPr>
-        <w:rPr>
-          <w:lang w:val="en-GB"/>
-        </w:rPr>
-      </w:pPr>
-      <w:r>
-        <w:rPr>
-          <w:lang w:val="en-GB"/>
-        </w:rPr>
-        <w:t>Key for the bank</w:t>
-      </w:r>
-    </w:p>
-    <w:p>
-      <w:pPr>
-        <w:pStyle w:val="Lijstalinea"/>
-        <w:numPr>
-          <w:ilvl w:val="0"/>
-          <w:numId w:val="1"/>
-        </w:numPr>
-        <w:rPr>
-          <w:lang w:val="en-GB"/>
-        </w:rPr>
-      </w:pPr>
-      <w:r>
-        <w:rPr>
-          <w:lang w:val="en-GB"/>
-        </w:rPr>
-        <w:t xml:space="preserve">Key Police </w:t>
-      </w:r>
-      <w:r>
-        <w:rPr>
-          <w:lang w:val="en-GB"/>
-        </w:rPr>
-        <w:t>Stati</w:t>
-      </w:r>
-      <w:r>
-        <w:rPr>
-          <w:lang w:val="en-GB"/>
-        </w:rPr>
-        <w:t>on</w:t>
-      </w:r>
-    </w:p>
-    <w:p>
-      <w:pPr>
-        <w:pStyle w:val="Lijstalinea"/>
-        <w:numPr>
-          <w:ilvl w:val="0"/>
-          <w:numId w:val="1"/>
-        </w:numPr>
-        <w:rPr>
-          <w:lang w:val="en-GB"/>
-        </w:rPr>
-      </w:pPr>
-      <w:r>
-        <w:rPr>
-          <w:lang w:val="en-GB"/>
-        </w:rPr>
-        <w:t>Key Graveyard</w:t>
-      </w:r>
-      <w:r>
-        <w:rPr>
-          <w:lang w:val="en-GB"/>
-        </w:rPr>
-        <w:t xml:space="preserve"> </w:t>
-      </w:r>
-    </w:p>
-    <w:p>
-      <w:pPr>
-        <w:pStyle w:val="Lijstalinea"/>
-        <w:numPr>
-          <w:ilvl w:val="0"/>
-          <w:numId w:val="1"/>
-        </w:numPr>
-        <w:rPr>
-          <w:lang w:val="en-GB"/>
-        </w:rPr>
-      </w:pPr>
-      <w:r>
-        <w:rPr>
-          <w:lang w:val="en-GB"/>
-        </w:rPr>
-        <w:t>M4</w:t>
-      </w:r>
-      <w:r>
-        <w:rPr>
-          <w:lang w:val="en-GB"/>
-        </w:rPr>
-        <w:t xml:space="preserve"> </w:t>
-      </w:r>
-    </w:p>
-    <w:p>
-      <w:pPr>
-        <w:pStyle w:val="Lijstalinea"/>
-        <w:numPr>
-          <w:ilvl w:val="0"/>
-          <w:numId w:val="1"/>
-        </w:numPr>
-        <w:rPr>
-          <w:lang w:val="en-GB"/>
-        </w:rPr>
-      </w:pPr>
-      <w:r>
-        <w:rPr>
-          <w:lang w:val="en-GB"/>
-        </w:rPr>
-        <w:t>M4a1-s</w:t>
-      </w:r>
-      <w:r>
-        <w:rPr>
-          <w:lang w:val="en-GB"/>
-        </w:rPr>
-        <w:t xml:space="preserve"> </w:t>
-      </w:r>
-    </w:p>
-    <w:p>
-      <w:pPr>
-        <w:pStyle w:val="Lijstalinea"/>
-        <w:numPr>
-          <w:ilvl w:val="0"/>
-          <w:numId w:val="1"/>
-        </w:numPr>
-        <w:rPr>
-          <w:lang w:val="en-GB"/>
-        </w:rPr>
-      </w:pPr>
-      <w:r>
-        <w:rPr>
-          <w:lang w:val="en-GB"/>
-        </w:rPr>
-        <w:t>M27-law</w:t>
-      </w:r>
-      <w:r>
-        <w:rPr>
-          <w:lang w:val="en-GB"/>
-        </w:rPr>
-        <w:t xml:space="preserve"> </w:t>
-      </w:r>
-    </w:p>
-    <w:p>
-      <w:pPr>
-        <w:pStyle w:val="Lijstalinea"/>
-        <w:numPr>
-          <w:ilvl w:val="0"/>
-          <w:numId w:val="1"/>
-        </w:numPr>
-        <w:rPr>
-          <w:lang w:val="en-GB"/>
-        </w:rPr>
-      </w:pPr>
-      <w:r>
-        <w:rPr>
-          <w:lang w:val="en-GB"/>
-        </w:rPr>
-        <w:t>Nail gun</w:t>
-      </w:r>
-      <w:r>
-        <w:rPr>
-          <w:lang w:val="en-GB"/>
-        </w:rPr>
-        <w:t xml:space="preserve"> </w:t>
-      </w:r>
-    </w:p>
-    <w:p>
-      <w:pPr>
-        <w:pStyle w:val="Lijstalinea"/>
-        <w:numPr>
-          <w:ilvl w:val="0"/>
-          <w:numId w:val="1"/>
-        </w:numPr>
-        <w:rPr>
-          <w:lang w:val="en-GB"/>
-        </w:rPr>
-      </w:pPr>
-      <w:r>
-        <w:rPr>
-          <w:lang w:val="en-GB"/>
-        </w:rPr>
-        <w:t>P250</w:t>
-      </w:r>
-      <w:r>
-        <w:rPr>
-          <w:lang w:val="en-GB"/>
-        </w:rPr>
-        <w:t xml:space="preserve"> </w:t>
-      </w:r>
-    </w:p>
-    <w:p>
-      <w:pPr>
-        <w:pStyle w:val="Lijstalinea"/>
-        <w:numPr>
-          <w:ilvl w:val="0"/>
-          <w:numId w:val="1"/>
-        </w:numPr>
-        <w:rPr>
-          <w:lang w:val="en-GB"/>
-        </w:rPr>
-      </w:pPr>
-      <w:r>
-        <w:rPr>
-          <w:lang w:val="en-GB"/>
-        </w:rPr>
-        <w:t xml:space="preserve">Psg1 </w:t>
-      </w:r>
-    </w:p>
-    <w:p>
-      <w:pPr>
-        <w:pStyle w:val="Lijstalinea"/>
-        <w:numPr>
-          <w:ilvl w:val="0"/>
-          <w:numId w:val="1"/>
-        </w:numPr>
-        <w:rPr>
-          <w:lang w:val="en-GB"/>
-        </w:rPr>
-      </w:pPr>
-      <w:r>
-        <w:rPr>
-          <w:lang w:val="en-GB"/>
-        </w:rPr>
-        <w:t>SVD psg1</w:t>
-      </w:r>
-      <w:r>
-        <w:rPr>
-          <w:lang w:val="en-GB"/>
-        </w:rPr>
-        <w:t xml:space="preserve"> </w:t>
-      </w:r>
-    </w:p>
-    <w:p>
-      <w:pPr>
-        <w:pStyle w:val="Lijstalinea"/>
-        <w:numPr>
-          <w:ilvl w:val="0"/>
-          <w:numId w:val="1"/>
-        </w:numPr>
-        <w:rPr>
-          <w:lang w:val="en-GB"/>
-        </w:rPr>
-      </w:pPr>
-      <w:r>
-        <w:rPr>
-          <w:lang w:val="en-GB"/>
-        </w:rPr>
-        <w:t>Ranger</w:t>
-      </w:r>
-      <w:r>
-        <w:rPr>
-          <w:lang w:val="en-GB"/>
-        </w:rPr>
-        <w:t xml:space="preserve"> </w:t>
-      </w:r>
-    </w:p>
-    <w:p>
-      <w:pPr>
-        <w:pStyle w:val="Lijstalinea"/>
-        <w:numPr>
-          <w:ilvl w:val="0"/>
-          <w:numId w:val="1"/>
-        </w:numPr>
-        <w:rPr>
-          <w:lang w:val="en-GB"/>
-        </w:rPr>
-      </w:pPr>
-      <w:proofErr w:type="spellStart"/>
-      <w:r>
-        <w:rPr>
-          <w:lang w:val="en-GB"/>
-        </w:rPr>
-        <w:t>Recevier</w:t>
-      </w:r>
-      <w:proofErr w:type="spellEnd"/>
-    </w:p>
-    <w:p>
-      <w:pPr>
-        <w:pStyle w:val="Lijstalinea"/>
-        <w:numPr>
-          <w:ilvl w:val="0"/>
-          <w:numId w:val="1"/>
-        </w:numPr>
-        <w:rPr>
-          <w:lang w:val="en-GB"/>
-        </w:rPr>
-      </w:pPr>
-      <w:proofErr w:type="spellStart"/>
-      <w:r>
-        <w:rPr>
-          <w:lang w:val="en-GB"/>
-        </w:rPr>
-        <w:t>Rpg</w:t>
-      </w:r>
-      <w:proofErr w:type="spellEnd"/>
-      <w:r>
-        <w:rPr>
-          <w:lang w:val="en-GB"/>
-        </w:rPr>
-        <w:t xml:space="preserve"> </w:t>
-      </w:r>
-    </w:p>
-    <w:p>
-      <w:pPr>
-        <w:pStyle w:val="Lijstalinea"/>
-        <w:numPr>
-          <w:ilvl w:val="0"/>
-          <w:numId w:val="1"/>
-        </w:numPr>
-        <w:rPr>
-          <w:lang w:val="en-GB"/>
-        </w:rPr>
-      </w:pPr>
-      <w:r>
-        <w:rPr>
-          <w:lang w:val="en-GB"/>
-        </w:rPr>
-        <w:t>Scar</w:t>
-      </w:r>
-    </w:p>
-    <w:p>
-      <w:pPr>
-        <w:pStyle w:val="Lijstalinea"/>
-        <w:numPr>
-          <w:ilvl w:val="0"/>
-          <w:numId w:val="1"/>
-        </w:numPr>
-        <w:rPr>
-          <w:lang w:val="en-GB"/>
-        </w:rPr>
-      </w:pPr>
-      <w:proofErr w:type="spellStart"/>
-      <w:r>
-        <w:rPr>
-          <w:lang w:val="en-GB"/>
-        </w:rPr>
-        <w:t>SecurityCard</w:t>
-      </w:r>
-      <w:proofErr w:type="spellEnd"/>
-      <w:r>
-        <w:rPr>
-          <w:lang w:val="en-GB"/>
-        </w:rPr>
-        <w:t xml:space="preserve"> </w:t>
-      </w:r>
-    </w:p>
-    <w:p>
-      <w:pPr>
-        <w:pStyle w:val="Lijstalinea"/>
-        <w:numPr>
-          <w:ilvl w:val="0"/>
-          <w:numId w:val="1"/>
-        </w:numPr>
-        <w:rPr>
-          <w:lang w:val="en-GB"/>
-        </w:rPr>
-      </w:pPr>
-      <w:r>
-        <w:rPr>
-          <w:lang w:val="en-GB"/>
-        </w:rPr>
-        <w:t>Silencer</w:t>
-      </w:r>
-      <w:r>
-        <w:rPr>
-          <w:lang w:val="en-GB"/>
-        </w:rPr>
-        <w:t xml:space="preserve"> </w:t>
-      </w:r>
-    </w:p>
-    <w:p>
-      <w:pPr>
-        <w:pStyle w:val="Lijstalinea"/>
-        <w:numPr>
-          <w:ilvl w:val="0"/>
-          <w:numId w:val="1"/>
-        </w:numPr>
-        <w:rPr>
-          <w:lang w:val="en-GB"/>
-        </w:rPr>
-      </w:pPr>
-      <w:r>
-        <w:rPr>
-          <w:lang w:val="en-GB"/>
-        </w:rPr>
-        <w:t>Spas</w:t>
-      </w:r>
-      <w:r>
-        <w:rPr>
-          <w:lang w:val="en-GB"/>
-        </w:rPr>
-        <w:t xml:space="preserve"> </w:t>
-      </w:r>
-    </w:p>
-    <w:p>
-      <w:pPr>
-        <w:pStyle w:val="Lijstalinea"/>
-        <w:numPr>
-          <w:ilvl w:val="0"/>
-          <w:numId w:val="1"/>
-        </w:numPr>
-        <w:rPr>
-          <w:lang w:val="en-GB"/>
-        </w:rPr>
-      </w:pPr>
-      <w:r>
-        <w:rPr>
-          <w:lang w:val="en-GB"/>
-        </w:rPr>
-        <w:t>Striker</w:t>
-      </w:r>
-      <w:r>
-        <w:rPr>
-          <w:lang w:val="en-GB"/>
-        </w:rPr>
-        <w:t xml:space="preserve"> </w:t>
-      </w:r>
-    </w:p>
-    <w:p>
-      <w:pPr>
-        <w:pStyle w:val="Lijstalinea"/>
-        <w:numPr>
-          <w:ilvl w:val="0"/>
-          <w:numId w:val="1"/>
-        </w:numPr>
-        <w:rPr>
-          <w:lang w:val="en-GB"/>
-        </w:rPr>
-      </w:pPr>
-      <w:r>
-        <w:rPr>
-          <w:lang w:val="en-GB"/>
-        </w:rPr>
-        <w:t>Tar21</w:t>
-      </w:r>
-      <w:r>
-        <w:rPr>
-          <w:lang w:val="en-GB"/>
-        </w:rPr>
-        <w:t xml:space="preserve"> </w:t>
-      </w:r>
-    </w:p>
-    <w:p>
-      <w:pPr>
-        <w:pStyle w:val="Lijstalinea"/>
-        <w:numPr>
-          <w:ilvl w:val="0"/>
-          <w:numId w:val="1"/>
-        </w:numPr>
-        <w:rPr>
-          <w:lang w:val="en-GB"/>
-        </w:rPr>
-      </w:pPr>
-      <w:r>
-        <w:rPr>
-          <w:lang w:val="en-GB"/>
-        </w:rPr>
-        <w:t>Tec9</w:t>
-      </w:r>
-      <w:r>
-        <w:rPr>
-          <w:lang w:val="en-GB"/>
-        </w:rPr>
-        <w:t xml:space="preserve"> </w:t>
-      </w:r>
-    </w:p>
-    <w:p>
-      <w:pPr>
-        <w:pStyle w:val="Lijstalinea"/>
-        <w:numPr>
-          <w:ilvl w:val="0"/>
-          <w:numId w:val="1"/>
-        </w:numPr>
-        <w:rPr>
-          <w:lang w:val="en-GB"/>
-        </w:rPr>
-      </w:pPr>
-      <w:proofErr w:type="spellStart"/>
-      <w:r>
-        <w:rPr>
-          <w:lang w:val="en-GB"/>
-        </w:rPr>
-        <w:t>Usps</w:t>
-      </w:r>
-      <w:proofErr w:type="spellEnd"/>
-      <w:r>
-        <w:rPr>
-          <w:lang w:val="en-GB"/>
-        </w:rPr>
-        <w:t xml:space="preserve"> </w:t>
-      </w:r>
-    </w:p>
-    <w:p>
-      <w:pPr>
-        <w:pStyle w:val="Lijstalinea"/>
-        <w:numPr>
-          <w:ilvl w:val="0"/>
-          <w:numId w:val="1"/>
-        </w:numPr>
-        <w:rPr>
-          <w:lang w:val="en-GB"/>
-        </w:rPr>
-      </w:pPr>
-      <w:proofErr w:type="spellStart"/>
-      <w:r>
-        <w:rPr>
-          <w:lang w:val="en-GB"/>
-        </w:rPr>
-        <w:t>Verstrerker</w:t>
-      </w:r>
-      <w:proofErr w:type="spellEnd"/>
-      <w:r>
-        <w:rPr>
-          <w:lang w:val="en-GB"/>
-        </w:rPr>
-        <w:t xml:space="preserve"> </w:t>
-      </w:r>
-    </w:p>
-    <w:p>
-      <w:pPr>
-        <w:pStyle w:val="Lijstalinea"/>
-        <w:numPr>
-          <w:ilvl w:val="0"/>
-          <w:numId w:val="1"/>
-        </w:numPr>
-        <w:rPr>
-          <w:lang w:val="en-GB"/>
-        </w:rPr>
-      </w:pPr>
-      <w:r>
-        <w:rPr>
-          <w:lang w:val="en-GB"/>
-        </w:rPr>
-        <w:t>Xm1014</w:t>
-      </w:r>
-      <w:r>
-        <w:rPr>
-          <w:lang w:val="en-GB"/>
-        </w:rPr>
-        <w:t xml:space="preserve"> </w:t>
-      </w:r>
-    </w:p>
-    <w:p>
-      <w:pPr>
-        <w:pStyle w:val="Lijstalinea"/>
-        <w:numPr>
-          <w:ilvl w:val="0"/>
-          <w:numId w:val="1"/>
-        </w:numPr>
-        <w:rPr>
-          <w:lang w:val="en-GB"/>
-        </w:rPr>
-      </w:pPr>
-      <w:r>
-        <w:rPr>
-          <w:lang w:val="en-GB"/>
-        </w:rPr>
-        <w:t>Drs 50</w:t>
-      </w:r>
-    </w:p>
-    <w:p>
-      <w:pPr>
-        <w:pStyle w:val="Lijstalinea"/>
-        <w:numPr>
-          <w:ilvl w:val="0"/>
-          <w:numId w:val="1"/>
-        </w:numPr>
-        <w:rPr>
-          <w:lang w:val="en-GB"/>
-        </w:rPr>
-      </w:pPr>
-      <w:r>
-        <w:rPr>
-          <w:lang w:val="en-GB"/>
-        </w:rPr>
-        <w:t>M4 Rifle</w:t>
-      </w:r>
-    </w:p>
-    <w:p>
-      <w:pPr>
-        <w:pStyle w:val="Lijstalinea"/>
-        <w:numPr>
-          <w:ilvl w:val="0"/>
-          <w:numId w:val="1"/>
-        </w:numPr>
-        <w:rPr>
-          <w:lang w:val="en-GB"/>
-        </w:rPr>
-      </w:pPr>
-      <w:r>
-        <w:rPr>
-          <w:lang w:val="en-GB"/>
-        </w:rPr>
-        <w:t>M4A-1</w:t>
-      </w:r>
-    </w:p>
-    <w:p>
-      <w:pPr>
-        <w:pStyle w:val="Lijstalinea"/>
-        <w:numPr>
-          <w:ilvl w:val="0"/>
-          <w:numId w:val="1"/>
-        </w:numPr>
-        <w:rPr>
-          <w:lang w:val="en-GB"/>
-        </w:rPr>
-      </w:pPr>
-      <w:r>
-        <w:rPr>
-          <w:lang w:val="en-GB"/>
-        </w:rPr>
-        <w:t>Psg1 SVD</w:t>
-      </w:r>
-    </w:p>
-    <w:p>
-      <w:pPr>
-        <w:pStyle w:val="Lijstalinea"/>
-        <w:numPr>
-          <w:ilvl w:val="0"/>
-          <w:numId w:val="1"/>
-        </w:numPr>
-        <w:rPr>
-          <w:lang w:val="en-GB"/>
-        </w:rPr>
-      </w:pPr>
-      <w:r>
-        <w:rPr>
-          <w:lang w:val="en-GB"/>
-        </w:rPr>
-        <w:t>SCAR</w:t>
-      </w:r>
-    </w:p>
-    <w:p>
-      <w:pPr>
-        <w:pStyle w:val="Lijstalinea"/>
-        <w:numPr>
-          <w:ilvl w:val="0"/>
-          <w:numId w:val="1"/>
-        </w:numPr>
-        <w:rPr>
-          <w:lang w:val="en-GB"/>
-        </w:rPr>
-      </w:pPr>
-      <w:r>
-        <w:rPr>
-          <w:lang w:val="en-GB"/>
-        </w:rPr>
-        <w:t>Spas</w:t>
-      </w:r>
-    </w:p>
-    <w:p>
-      <w:pPr>
-        <w:pStyle w:val="Lijstalinea"/>
-        <w:numPr>
-          <w:ilvl w:val="0"/>
-          <w:numId w:val="1"/>
-        </w:numPr>
-        <w:rPr>
-          <w:lang w:val="en-GB"/>
-        </w:rPr>
-      </w:pPr>
-      <w:r>
-        <w:rPr>
-          <w:lang w:val="en-GB"/>
-        </w:rPr>
-        <w:t>Usp-s</w:t>
+      <w:r>
+        <w:rPr>
+          <w:lang w:val="en-GB"/>
+        </w:rPr>
+        <w:t>Cache)</w:t>
       </w:r>
     </w:p>
     <w:p>

</xml_diff>